<commit_message>
Productos de uso sin hacer
</commit_message>
<xml_diff>
--- a/Proyecto/PROYECTO FINAL.docx
+++ b/Proyecto/PROYECTO FINAL.docx
@@ -15,6 +15,7 @@
           <w:r>
             <w:rPr>
               <w:noProof/>
+              <w:lang w:eastAsia="es-ES"/>
             </w:rPr>
             <mc:AlternateContent>
               <mc:Choice Requires="wpg">
@@ -5720,8 +5721,6 @@
       <w:r>
         <w:t xml:space="preserve"> Para la aplicación master</w:t>
       </w:r>
-      <w:bookmarkStart w:id="0" w:name="_GoBack"/>
-      <w:bookmarkEnd w:id="0"/>
     </w:p>
     <w:p>
       <w:r>
@@ -9909,8 +9908,2715 @@
       </w:tr>
     </w:tbl>
     <w:p/>
+    <w:p>
+      <w:pPr>
+        <w:pStyle w:val="Prrafodelista"/>
+        <w:numPr>
+          <w:ilvl w:val="1"/>
+          <w:numId w:val="12"/>
+        </w:numPr>
+      </w:pPr>
+      <w:r>
+        <w:t xml:space="preserve">Catálogo de Excepciones. (Rangos o valores no válidos en la entrada de datos, atributos obligatorios, formatos, específicos, </w:t>
+      </w:r>
+      <w:proofErr w:type="spellStart"/>
+      <w:r>
+        <w:t>etc</w:t>
+      </w:r>
+      <w:proofErr w:type="spellEnd"/>
+      <w:r>
+        <w:t>)</w:t>
+      </w:r>
+    </w:p>
+    <w:tbl>
+      <w:tblPr>
+        <w:tblStyle w:val="Tablaconcuadrcula"/>
+        <w:tblW w:w="0" w:type="auto"/>
+        <w:tblLook w:val="04A0" w:firstRow="1" w:lastRow="0" w:firstColumn="1" w:lastColumn="0" w:noHBand="0" w:noVBand="1"/>
+      </w:tblPr>
+      <w:tblGrid>
+        <w:gridCol w:w="988"/>
+        <w:gridCol w:w="5528"/>
+        <w:gridCol w:w="1978"/>
+      </w:tblGrid>
+      <w:tr>
+        <w:tc>
+          <w:tcPr>
+            <w:tcW w:w="988" w:type="dxa"/>
+          </w:tcPr>
+          <w:p>
+            <w:r>
+              <w:t>Código</w:t>
+            </w:r>
+          </w:p>
+        </w:tc>
+        <w:tc>
+          <w:tcPr>
+            <w:tcW w:w="5528" w:type="dxa"/>
+          </w:tcPr>
+          <w:p>
+            <w:r>
+              <w:t>Descripción</w:t>
+            </w:r>
+          </w:p>
+        </w:tc>
+        <w:tc>
+          <w:tcPr>
+            <w:tcW w:w="1978" w:type="dxa"/>
+          </w:tcPr>
+          <w:p>
+            <w:r>
+              <w:t>Fecha</w:t>
+            </w:r>
+          </w:p>
+        </w:tc>
+      </w:tr>
+      <w:tr>
+        <w:tc>
+          <w:tcPr>
+            <w:tcW w:w="988" w:type="dxa"/>
+          </w:tcPr>
+          <w:p>
+            <w:r>
+              <w:t>EX1</w:t>
+            </w:r>
+          </w:p>
+        </w:tc>
+        <w:tc>
+          <w:tcPr>
+            <w:tcW w:w="5528" w:type="dxa"/>
+          </w:tcPr>
+          <w:p>
+            <w:r>
+              <w:t>Error al</w:t>
+            </w:r>
+          </w:p>
+        </w:tc>
+        <w:tc>
+          <w:tcPr>
+            <w:tcW w:w="1978" w:type="dxa"/>
+          </w:tcPr>
+          <w:p>
+            <w:r>
+              <w:t xml:space="preserve">Debe de seguir una arquitectura </w:t>
+            </w:r>
+            <w:proofErr w:type="spellStart"/>
+            <w:r>
+              <w:t>noSQL</w:t>
+            </w:r>
+            <w:proofErr w:type="spellEnd"/>
+            <w:r>
+              <w:t>.</w:t>
+            </w:r>
+          </w:p>
+        </w:tc>
+      </w:tr>
+      <w:tr>
+        <w:tc>
+          <w:tcPr>
+            <w:tcW w:w="988" w:type="dxa"/>
+          </w:tcPr>
+          <w:p>
+            <w:r>
+              <w:t>EX2</w:t>
+            </w:r>
+          </w:p>
+        </w:tc>
+        <w:tc>
+          <w:tcPr>
+            <w:tcW w:w="5528" w:type="dxa"/>
+          </w:tcPr>
+          <w:p>
+            <w:r>
+              <w:t>Escalable</w:t>
+            </w:r>
+          </w:p>
+        </w:tc>
+        <w:tc>
+          <w:tcPr>
+            <w:tcW w:w="1978" w:type="dxa"/>
+          </w:tcPr>
+          <w:p>
+            <w:r>
+              <w:t>Escala a alrededor de 100.000 conexiones</w:t>
+            </w:r>
+          </w:p>
+          <w:p>
+            <w:r>
+              <w:t>simultáneas y 1.000 escrituras/segundo en</w:t>
+            </w:r>
+          </w:p>
+          <w:p>
+            <w:r>
+              <w:t>una instancia</w:t>
+            </w:r>
+          </w:p>
+        </w:tc>
+      </w:tr>
+      <w:tr>
+        <w:tc>
+          <w:tcPr>
+            <w:tcW w:w="988" w:type="dxa"/>
+          </w:tcPr>
+          <w:p>
+            <w:r>
+              <w:t>EX3</w:t>
+            </w:r>
+          </w:p>
+        </w:tc>
+        <w:tc>
+          <w:tcPr>
+            <w:tcW w:w="5528" w:type="dxa"/>
+          </w:tcPr>
+          <w:p>
+            <w:r>
+              <w:t>Tiempo real</w:t>
+            </w:r>
+          </w:p>
+        </w:tc>
+        <w:tc>
+          <w:tcPr>
+            <w:tcW w:w="1978" w:type="dxa"/>
+          </w:tcPr>
+          <w:p>
+            <w:r>
+              <w:t>Procesamiento en tiempo real para manejar datos que cambian constantemente</w:t>
+            </w:r>
+          </w:p>
+        </w:tc>
+      </w:tr>
+    </w:tbl>
+    <w:p/>
+    <w:p>
+      <w:pPr>
+        <w:pStyle w:val="Prrafodelista"/>
+        <w:numPr>
+          <w:ilvl w:val="0"/>
+          <w:numId w:val="12"/>
+        </w:numPr>
+      </w:pPr>
+      <w:r>
+        <w:t>Diseño de la interfaz de usuario</w:t>
+      </w:r>
+    </w:p>
+    <w:p>
+      <w:pPr>
+        <w:pStyle w:val="Prrafodelista"/>
+        <w:numPr>
+          <w:ilvl w:val="1"/>
+          <w:numId w:val="12"/>
+        </w:numPr>
+      </w:pPr>
+      <w:r>
+        <w:t>Modelo de navegación de interfaz de pantalla</w:t>
+      </w:r>
+    </w:p>
+    <w:p>
+      <w:r>
+        <w:t xml:space="preserve">Las </w:t>
+      </w:r>
+      <w:r>
+        <w:t>aplicaciones</w:t>
+      </w:r>
+      <w:r>
+        <w:t xml:space="preserve"> permite la navegación entre las diferentes pantallas a través de fragmentos que se reemplazan dependiendo de la pulsación del usuario</w:t>
+      </w:r>
+    </w:p>
+    <w:p>
+      <w:r>
+        <w:t>Estas aplicaciones siguen una estructura MVVM. Es la más recomendada por la comunidad</w:t>
+      </w:r>
+    </w:p>
+    <w:p>
+      <w:r>
+        <w:t xml:space="preserve">Nuestra aplicación tiene una pantalla llamada </w:t>
+      </w:r>
+      <w:proofErr w:type="spellStart"/>
+      <w:r>
+        <w:t>FirstScreenActivity</w:t>
+      </w:r>
+      <w:proofErr w:type="spellEnd"/>
+      <w:r>
+        <w:t xml:space="preserve"> que es la encargada de reemplazar estos fragmentos. Esto es posible gracias a la variable </w:t>
+      </w:r>
+      <w:proofErr w:type="spellStart"/>
+      <w:r>
+        <w:t>fm</w:t>
+      </w:r>
+      <w:proofErr w:type="spellEnd"/>
+    </w:p>
+    <w:p>
+      <w:pPr>
+        <w:pStyle w:val="Prrafodelista"/>
+        <w:numPr>
+          <w:ilvl w:val="1"/>
+          <w:numId w:val="12"/>
+        </w:numPr>
+      </w:pPr>
+      <w:r>
+        <w:t>Modelo de clases de diseño</w:t>
+      </w:r>
+    </w:p>
+    <w:p>
+      <w:pPr>
+        <w:pStyle w:val="Prrafodelista"/>
+        <w:numPr>
+          <w:ilvl w:val="2"/>
+          <w:numId w:val="12"/>
+        </w:numPr>
+      </w:pPr>
+      <w:r>
+        <w:t xml:space="preserve"> Aplicación Cliente</w:t>
+      </w:r>
+    </w:p>
+    <w:p>
+      <w:pPr>
+        <w:pStyle w:val="Prrafodelista"/>
+        <w:ind w:left="1224"/>
+      </w:pPr>
+      <w:r>
+        <w:rPr>
+          <w:noProof/>
+          <w:lang w:eastAsia="es-ES"/>
+        </w:rPr>
+        <w:lastRenderedPageBreak/>
+        <w:drawing>
+          <wp:inline distT="0" distB="0" distL="0" distR="0" wp14:anchorId="5B47DFF2" wp14:editId="59026588">
+            <wp:extent cx="3581400" cy="2790825"/>
+            <wp:effectExtent l="0" t="0" r="0" b="9525"/>
+            <wp:docPr id="31" name="Imagen 31"/>
+            <wp:cNvGraphicFramePr>
+              <a:graphicFrameLocks xmlns:a="http://schemas.openxmlformats.org/drawingml/2006/main" noChangeAspect="1"/>
+            </wp:cNvGraphicFramePr>
+            <a:graphic xmlns:a="http://schemas.openxmlformats.org/drawingml/2006/main">
+              <a:graphicData uri="http://schemas.openxmlformats.org/drawingml/2006/picture">
+                <pic:pic xmlns:pic="http://schemas.openxmlformats.org/drawingml/2006/picture">
+                  <pic:nvPicPr>
+                    <pic:cNvPr id="1" name=""/>
+                    <pic:cNvPicPr/>
+                  </pic:nvPicPr>
+                  <pic:blipFill>
+                    <a:blip r:embed="rId37"/>
+                    <a:stretch>
+                      <a:fillRect/>
+                    </a:stretch>
+                  </pic:blipFill>
+                  <pic:spPr>
+                    <a:xfrm>
+                      <a:off x="0" y="0"/>
+                      <a:ext cx="3581400" cy="2790825"/>
+                    </a:xfrm>
+                    <a:prstGeom prst="rect">
+                      <a:avLst/>
+                    </a:prstGeom>
+                  </pic:spPr>
+                </pic:pic>
+              </a:graphicData>
+            </a:graphic>
+          </wp:inline>
+        </w:drawing>
+      </w:r>
+    </w:p>
+    <w:p>
+      <w:pPr>
+        <w:pStyle w:val="Prrafodelista"/>
+        <w:ind w:left="1224"/>
+      </w:pPr>
+      <w:r>
+        <w:rPr>
+          <w:noProof/>
+          <w:lang w:eastAsia="es-ES"/>
+        </w:rPr>
+        <w:drawing>
+          <wp:inline distT="0" distB="0" distL="0" distR="0" wp14:anchorId="6EC830AA" wp14:editId="51C6A73F">
+            <wp:extent cx="5437633" cy="4133215"/>
+            <wp:effectExtent l="0" t="0" r="0" b="635"/>
+            <wp:docPr id="32" name="Imagen 32"/>
+            <wp:cNvGraphicFramePr>
+              <a:graphicFrameLocks xmlns:a="http://schemas.openxmlformats.org/drawingml/2006/main" noChangeAspect="1"/>
+            </wp:cNvGraphicFramePr>
+            <a:graphic xmlns:a="http://schemas.openxmlformats.org/drawingml/2006/main">
+              <a:graphicData uri="http://schemas.openxmlformats.org/drawingml/2006/picture">
+                <pic:pic xmlns:pic="http://schemas.openxmlformats.org/drawingml/2006/picture">
+                  <pic:nvPicPr>
+                    <pic:cNvPr id="1" name=""/>
+                    <pic:cNvPicPr/>
+                  </pic:nvPicPr>
+                  <pic:blipFill>
+                    <a:blip r:embed="rId38"/>
+                    <a:stretch>
+                      <a:fillRect/>
+                    </a:stretch>
+                  </pic:blipFill>
+                  <pic:spPr>
+                    <a:xfrm>
+                      <a:off x="0" y="0"/>
+                      <a:ext cx="5440955" cy="4135740"/>
+                    </a:xfrm>
+                    <a:prstGeom prst="rect">
+                      <a:avLst/>
+                    </a:prstGeom>
+                  </pic:spPr>
+                </pic:pic>
+              </a:graphicData>
+            </a:graphic>
+          </wp:inline>
+        </w:drawing>
+      </w:r>
+    </w:p>
+    <w:p>
+      <w:r>
+        <w:br w:type="page"/>
+      </w:r>
+    </w:p>
+    <w:p>
+      <w:pPr>
+        <w:pStyle w:val="Prrafodelista"/>
+        <w:numPr>
+          <w:ilvl w:val="0"/>
+          <w:numId w:val="23"/>
+        </w:numPr>
+      </w:pPr>
+      <w:proofErr w:type="spellStart"/>
+      <w:r>
+        <w:lastRenderedPageBreak/>
+        <w:t>FirstScreenActivity</w:t>
+      </w:r>
+      <w:proofErr w:type="spellEnd"/>
+    </w:p>
+    <w:p>
+      <w:pPr>
+        <w:pStyle w:val="Prrafodelista"/>
+        <w:numPr>
+          <w:ilvl w:val="1"/>
+          <w:numId w:val="23"/>
+        </w:numPr>
+      </w:pPr>
+      <w:proofErr w:type="spellStart"/>
+      <w:r>
+        <w:t>habilitarBotones</w:t>
+      </w:r>
+      <w:proofErr w:type="spellEnd"/>
+      <w:r>
+        <w:t>()</w:t>
+      </w:r>
+    </w:p>
+    <w:p>
+      <w:pPr>
+        <w:pStyle w:val="Prrafodelista"/>
+        <w:numPr>
+          <w:ilvl w:val="1"/>
+          <w:numId w:val="23"/>
+        </w:numPr>
+      </w:pPr>
+      <w:proofErr w:type="spellStart"/>
+      <w:r>
+        <w:t>deshabilitarBotones</w:t>
+      </w:r>
+      <w:proofErr w:type="spellEnd"/>
+      <w:r>
+        <w:t>()</w:t>
+      </w:r>
+    </w:p>
+    <w:p>
+      <w:pPr>
+        <w:pStyle w:val="Prrafodelista"/>
+        <w:numPr>
+          <w:ilvl w:val="1"/>
+          <w:numId w:val="23"/>
+        </w:numPr>
+      </w:pPr>
+      <w:proofErr w:type="spellStart"/>
+      <w:r>
+        <w:t>volverAlaPrimeraActividad</w:t>
+      </w:r>
+      <w:proofErr w:type="spellEnd"/>
+      <w:r>
+        <w:t>()</w:t>
+      </w:r>
+    </w:p>
+    <w:p>
+      <w:pPr>
+        <w:pStyle w:val="Prrafodelista"/>
+        <w:numPr>
+          <w:ilvl w:val="1"/>
+          <w:numId w:val="23"/>
+        </w:numPr>
+      </w:pPr>
+      <w:proofErr w:type="spellStart"/>
+      <w:r>
+        <w:t>volverAlMainActivity</w:t>
+      </w:r>
+      <w:proofErr w:type="spellEnd"/>
+      <w:r>
+        <w:t>()</w:t>
+      </w:r>
+    </w:p>
+    <w:p>
+      <w:pPr>
+        <w:pStyle w:val="Prrafodelista"/>
+        <w:numPr>
+          <w:ilvl w:val="1"/>
+          <w:numId w:val="23"/>
+        </w:numPr>
+      </w:pPr>
+      <w:proofErr w:type="spellStart"/>
+      <w:r>
+        <w:t>mostrarTextos</w:t>
+      </w:r>
+      <w:proofErr w:type="spellEnd"/>
+      <w:r>
+        <w:t>()</w:t>
+      </w:r>
+    </w:p>
+    <w:p>
+      <w:pPr>
+        <w:pStyle w:val="Prrafodelista"/>
+        <w:numPr>
+          <w:ilvl w:val="1"/>
+          <w:numId w:val="23"/>
+        </w:numPr>
+      </w:pPr>
+      <w:proofErr w:type="spellStart"/>
+      <w:r>
+        <w:t>ocultarTextos</w:t>
+      </w:r>
+      <w:proofErr w:type="spellEnd"/>
+      <w:r>
+        <w:t>()</w:t>
+      </w:r>
+    </w:p>
+    <w:p>
+      <w:pPr>
+        <w:pStyle w:val="Prrafodelista"/>
+      </w:pPr>
+      <w:proofErr w:type="spellStart"/>
+      <w:r>
+        <w:t>MainActivity</w:t>
+      </w:r>
+      <w:proofErr w:type="spellEnd"/>
+    </w:p>
+    <w:p>
+      <w:pPr>
+        <w:pStyle w:val="Prrafodelista"/>
+        <w:numPr>
+          <w:ilvl w:val="1"/>
+          <w:numId w:val="23"/>
+        </w:numPr>
+      </w:pPr>
+      <w:proofErr w:type="spellStart"/>
+      <w:r>
+        <w:t>Login</w:t>
+      </w:r>
+      <w:proofErr w:type="spellEnd"/>
+      <w:r>
+        <w:t>(</w:t>
+      </w:r>
+      <w:proofErr w:type="spellStart"/>
+      <w:r>
+        <w:t>String</w:t>
+      </w:r>
+      <w:proofErr w:type="spellEnd"/>
+      <w:r>
+        <w:t xml:space="preserve">, </w:t>
+      </w:r>
+      <w:proofErr w:type="spellStart"/>
+      <w:r>
+        <w:t>String</w:t>
+      </w:r>
+      <w:proofErr w:type="spellEnd"/>
+      <w:r>
+        <w:t>)</w:t>
+      </w:r>
+    </w:p>
+    <w:p>
+      <w:pPr>
+        <w:pStyle w:val="Prrafodelista"/>
+        <w:numPr>
+          <w:ilvl w:val="1"/>
+          <w:numId w:val="23"/>
+        </w:numPr>
+      </w:pPr>
+      <w:proofErr w:type="spellStart"/>
+      <w:r>
+        <w:t>validarFormulario</w:t>
+      </w:r>
+      <w:proofErr w:type="spellEnd"/>
+      <w:r>
+        <w:t xml:space="preserve">(): </w:t>
+      </w:r>
+      <w:proofErr w:type="spellStart"/>
+      <w:r>
+        <w:t>Boolean</w:t>
+      </w:r>
+      <w:proofErr w:type="spellEnd"/>
+    </w:p>
+    <w:p>
+      <w:pPr>
+        <w:pStyle w:val="Prrafodelista"/>
+        <w:numPr>
+          <w:ilvl w:val="0"/>
+          <w:numId w:val="23"/>
+        </w:numPr>
+      </w:pPr>
+      <w:proofErr w:type="spellStart"/>
+      <w:r>
+        <w:t>RegisterActivity</w:t>
+      </w:r>
+      <w:proofErr w:type="spellEnd"/>
+    </w:p>
+    <w:p>
+      <w:pPr>
+        <w:pStyle w:val="Prrafodelista"/>
+        <w:numPr>
+          <w:ilvl w:val="1"/>
+          <w:numId w:val="23"/>
+        </w:numPr>
+      </w:pPr>
+      <w:proofErr w:type="spellStart"/>
+      <w:r>
+        <w:t>validarFormulario</w:t>
+      </w:r>
+      <w:proofErr w:type="spellEnd"/>
+      <w:r>
+        <w:t xml:space="preserve">(): </w:t>
+      </w:r>
+      <w:proofErr w:type="spellStart"/>
+      <w:r>
+        <w:t>Boolean</w:t>
+      </w:r>
+      <w:proofErr w:type="spellEnd"/>
+    </w:p>
+    <w:p>
+      <w:pPr>
+        <w:pStyle w:val="Prrafodelista"/>
+        <w:numPr>
+          <w:ilvl w:val="1"/>
+          <w:numId w:val="23"/>
+        </w:numPr>
+      </w:pPr>
+      <w:proofErr w:type="spellStart"/>
+      <w:r>
+        <w:t>crearCuenta</w:t>
+      </w:r>
+      <w:proofErr w:type="spellEnd"/>
+      <w:r>
+        <w:t>(</w:t>
+      </w:r>
+      <w:proofErr w:type="spellStart"/>
+      <w:r>
+        <w:t>String</w:t>
+      </w:r>
+      <w:proofErr w:type="spellEnd"/>
+      <w:r>
+        <w:t xml:space="preserve">, </w:t>
+      </w:r>
+      <w:proofErr w:type="spellStart"/>
+      <w:r>
+        <w:t>String</w:t>
+      </w:r>
+      <w:proofErr w:type="spellEnd"/>
+      <w:r>
+        <w:t>)</w:t>
+      </w:r>
+    </w:p>
+    <w:p>
+      <w:pPr>
+        <w:pStyle w:val="Prrafodelista"/>
+        <w:numPr>
+          <w:ilvl w:val="1"/>
+          <w:numId w:val="23"/>
+        </w:numPr>
+      </w:pPr>
+      <w:proofErr w:type="spellStart"/>
+      <w:r>
+        <w:t>introducirUsuarioBBDD</w:t>
+      </w:r>
+      <w:proofErr w:type="spellEnd"/>
+      <w:r>
+        <w:t>()</w:t>
+      </w:r>
+    </w:p>
+    <w:p>
+      <w:pPr>
+        <w:pStyle w:val="Prrafodelista"/>
+        <w:numPr>
+          <w:ilvl w:val="0"/>
+          <w:numId w:val="23"/>
+        </w:numPr>
+      </w:pPr>
+      <w:proofErr w:type="spellStart"/>
+      <w:r>
+        <w:t>EliminarClienteDialogFragment</w:t>
+      </w:r>
+      <w:proofErr w:type="spellEnd"/>
+    </w:p>
+    <w:p>
+      <w:pPr>
+        <w:pStyle w:val="Prrafodelista"/>
+        <w:numPr>
+          <w:ilvl w:val="1"/>
+          <w:numId w:val="23"/>
+        </w:numPr>
+      </w:pPr>
+      <w:proofErr w:type="spellStart"/>
+      <w:r>
+        <w:t>eliminarCliente</w:t>
+      </w:r>
+      <w:proofErr w:type="spellEnd"/>
+      <w:r>
+        <w:t>()</w:t>
+      </w:r>
+    </w:p>
+    <w:p>
+      <w:pPr>
+        <w:pStyle w:val="Prrafodelista"/>
+        <w:numPr>
+          <w:ilvl w:val="0"/>
+          <w:numId w:val="23"/>
+        </w:numPr>
+      </w:pPr>
+      <w:proofErr w:type="spellStart"/>
+      <w:r>
+        <w:t>FragmentConfirmacionCita</w:t>
+      </w:r>
+      <w:proofErr w:type="spellEnd"/>
+    </w:p>
+    <w:p>
+      <w:pPr>
+        <w:pStyle w:val="Prrafodelista"/>
+        <w:numPr>
+          <w:ilvl w:val="1"/>
+          <w:numId w:val="23"/>
+        </w:numPr>
+      </w:pPr>
+      <w:proofErr w:type="spellStart"/>
+      <w:r>
+        <w:t>introducirCita</w:t>
+      </w:r>
+      <w:proofErr w:type="spellEnd"/>
+      <w:r>
+        <w:t>()</w:t>
+      </w:r>
+    </w:p>
+    <w:p>
+      <w:pPr>
+        <w:pStyle w:val="Prrafodelista"/>
+        <w:numPr>
+          <w:ilvl w:val="1"/>
+          <w:numId w:val="23"/>
+        </w:numPr>
+      </w:pPr>
+      <w:proofErr w:type="spellStart"/>
+      <w:r>
+        <w:t>serviciosDeUnTrabajo</w:t>
+      </w:r>
+      <w:proofErr w:type="spellEnd"/>
+      <w:r>
+        <w:t xml:space="preserve">(): </w:t>
+      </w:r>
+      <w:proofErr w:type="spellStart"/>
+      <w:r>
+        <w:t>MutableList</w:t>
+      </w:r>
+      <w:proofErr w:type="spellEnd"/>
+      <w:r>
+        <w:t>&lt;Servicio&gt;</w:t>
+      </w:r>
+    </w:p>
+    <w:p>
+      <w:pPr>
+        <w:pStyle w:val="Prrafodelista"/>
+        <w:numPr>
+          <w:ilvl w:val="0"/>
+          <w:numId w:val="22"/>
+        </w:numPr>
+      </w:pPr>
+      <w:proofErr w:type="spellStart"/>
+      <w:r>
+        <w:t>FragmentDescripcionCita</w:t>
+      </w:r>
+      <w:proofErr w:type="spellEnd"/>
+    </w:p>
+    <w:p>
+      <w:pPr>
+        <w:pStyle w:val="Prrafodelista"/>
+        <w:numPr>
+          <w:ilvl w:val="1"/>
+          <w:numId w:val="22"/>
+        </w:numPr>
+      </w:pPr>
+      <w:proofErr w:type="spellStart"/>
+      <w:r>
+        <w:t>buscarServicioPorID</w:t>
+      </w:r>
+      <w:proofErr w:type="spellEnd"/>
+      <w:r>
+        <w:t>(</w:t>
+      </w:r>
+      <w:proofErr w:type="spellStart"/>
+      <w:r>
+        <w:t>String</w:t>
+      </w:r>
+      <w:proofErr w:type="spellEnd"/>
+      <w:r>
+        <w:t xml:space="preserve">): </w:t>
+      </w:r>
+      <w:proofErr w:type="spellStart"/>
+      <w:r>
+        <w:t>String</w:t>
+      </w:r>
+      <w:proofErr w:type="spellEnd"/>
+    </w:p>
+    <w:p>
+      <w:pPr>
+        <w:pStyle w:val="Prrafodelista"/>
+        <w:numPr>
+          <w:ilvl w:val="1"/>
+          <w:numId w:val="22"/>
+        </w:numPr>
+      </w:pPr>
+      <w:proofErr w:type="spellStart"/>
+      <w:r>
+        <w:t>buscarTrabajadorPorID</w:t>
+      </w:r>
+      <w:proofErr w:type="spellEnd"/>
+      <w:r>
+        <w:t>(</w:t>
+      </w:r>
+      <w:proofErr w:type="spellStart"/>
+      <w:r>
+        <w:t>String</w:t>
+      </w:r>
+      <w:proofErr w:type="spellEnd"/>
+      <w:r>
+        <w:t xml:space="preserve">): </w:t>
+      </w:r>
+      <w:proofErr w:type="spellStart"/>
+      <w:r>
+        <w:t>String</w:t>
+      </w:r>
+      <w:proofErr w:type="spellEnd"/>
+    </w:p>
+    <w:p>
+      <w:pPr>
+        <w:pStyle w:val="Prrafodelista"/>
+        <w:numPr>
+          <w:ilvl w:val="0"/>
+          <w:numId w:val="22"/>
+        </w:numPr>
+      </w:pPr>
+      <w:proofErr w:type="spellStart"/>
+      <w:r>
+        <w:t>FragmentEditCliente</w:t>
+      </w:r>
+      <w:proofErr w:type="spellEnd"/>
+    </w:p>
+    <w:p>
+      <w:pPr>
+        <w:pStyle w:val="Prrafodelista"/>
+        <w:numPr>
+          <w:ilvl w:val="1"/>
+          <w:numId w:val="22"/>
+        </w:numPr>
+      </w:pPr>
+      <w:proofErr w:type="spellStart"/>
+      <w:r>
+        <w:t>editCliente</w:t>
+      </w:r>
+      <w:proofErr w:type="spellEnd"/>
+      <w:r>
+        <w:t>()</w:t>
+      </w:r>
+    </w:p>
+    <w:p>
+      <w:pPr>
+        <w:pStyle w:val="Prrafodelista"/>
+        <w:numPr>
+          <w:ilvl w:val="1"/>
+          <w:numId w:val="22"/>
+        </w:numPr>
+      </w:pPr>
+      <w:proofErr w:type="spellStart"/>
+      <w:r>
+        <w:t>obtenerEditText</w:t>
+      </w:r>
+      <w:proofErr w:type="spellEnd"/>
+      <w:r>
+        <w:t>()</w:t>
+      </w:r>
+    </w:p>
+    <w:p>
+      <w:pPr>
+        <w:pStyle w:val="Prrafodelista"/>
+        <w:numPr>
+          <w:ilvl w:val="0"/>
+          <w:numId w:val="22"/>
+        </w:numPr>
+      </w:pPr>
+      <w:proofErr w:type="spellStart"/>
+      <w:r>
+        <w:t>FragmentElegirHora</w:t>
+      </w:r>
+      <w:proofErr w:type="spellEnd"/>
+    </w:p>
+    <w:p>
+      <w:pPr>
+        <w:pStyle w:val="Prrafodelista"/>
+        <w:numPr>
+          <w:ilvl w:val="1"/>
+          <w:numId w:val="22"/>
+        </w:numPr>
+      </w:pPr>
+      <w:proofErr w:type="spellStart"/>
+      <w:r>
+        <w:t>iniciarHoras</w:t>
+      </w:r>
+      <w:proofErr w:type="spellEnd"/>
+      <w:r>
+        <w:t>()</w:t>
+      </w:r>
+    </w:p>
+    <w:p>
+      <w:pPr>
+        <w:pStyle w:val="Prrafodelista"/>
+        <w:numPr>
+          <w:ilvl w:val="1"/>
+          <w:numId w:val="22"/>
+        </w:numPr>
+      </w:pPr>
+      <w:proofErr w:type="spellStart"/>
+      <w:r>
+        <w:t>iniciarFecha</w:t>
+      </w:r>
+      <w:proofErr w:type="spellEnd"/>
+      <w:r>
+        <w:t>()</w:t>
+      </w:r>
+    </w:p>
+    <w:p>
+      <w:pPr>
+        <w:pStyle w:val="Prrafodelista"/>
+        <w:numPr>
+          <w:ilvl w:val="1"/>
+          <w:numId w:val="22"/>
+        </w:numPr>
+      </w:pPr>
+      <w:proofErr w:type="spellStart"/>
+      <w:r>
+        <w:t>Date.toString</w:t>
+      </w:r>
+      <w:proofErr w:type="spellEnd"/>
+      <w:r>
+        <w:t>(</w:t>
+      </w:r>
+      <w:proofErr w:type="spellStart"/>
+      <w:r>
+        <w:t>String</w:t>
+      </w:r>
+      <w:proofErr w:type="spellEnd"/>
+      <w:r>
+        <w:t xml:space="preserve">, </w:t>
+      </w:r>
+      <w:proofErr w:type="spellStart"/>
+      <w:r>
+        <w:t>Locale</w:t>
+      </w:r>
+      <w:proofErr w:type="spellEnd"/>
+      <w:r>
+        <w:t xml:space="preserve">): </w:t>
+      </w:r>
+      <w:proofErr w:type="spellStart"/>
+      <w:r>
+        <w:t>String</w:t>
+      </w:r>
+      <w:proofErr w:type="spellEnd"/>
+    </w:p>
+    <w:p>
+      <w:pPr>
+        <w:pStyle w:val="Prrafodelista"/>
+        <w:numPr>
+          <w:ilvl w:val="1"/>
+          <w:numId w:val="22"/>
+        </w:numPr>
+      </w:pPr>
+      <w:proofErr w:type="spellStart"/>
+      <w:r>
+        <w:t>getCurretDateTime</w:t>
+      </w:r>
+      <w:proofErr w:type="spellEnd"/>
+      <w:r>
+        <w:t>(): Date</w:t>
+      </w:r>
+    </w:p>
+    <w:p>
+      <w:pPr>
+        <w:pStyle w:val="Prrafodelista"/>
+        <w:numPr>
+          <w:ilvl w:val="1"/>
+          <w:numId w:val="22"/>
+        </w:numPr>
+      </w:pPr>
+      <w:proofErr w:type="spellStart"/>
+      <w:r>
+        <w:t>pulsacionHoras</w:t>
+      </w:r>
+      <w:proofErr w:type="spellEnd"/>
+      <w:r>
+        <w:t>(</w:t>
+      </w:r>
+      <w:proofErr w:type="spellStart"/>
+      <w:r>
+        <w:t>HoraModel</w:t>
+      </w:r>
+      <w:proofErr w:type="spellEnd"/>
+      <w:r>
+        <w:t xml:space="preserve">): </w:t>
+      </w:r>
+      <w:proofErr w:type="spellStart"/>
+      <w:r>
+        <w:t>String</w:t>
+      </w:r>
+      <w:proofErr w:type="spellEnd"/>
+    </w:p>
+    <w:p>
+      <w:pPr>
+        <w:pStyle w:val="Prrafodelista"/>
+        <w:numPr>
+          <w:ilvl w:val="1"/>
+          <w:numId w:val="22"/>
+        </w:numPr>
+      </w:pPr>
+      <w:proofErr w:type="spellStart"/>
+      <w:r>
+        <w:t>eliminarHorasNoPosibles</w:t>
+      </w:r>
+      <w:proofErr w:type="spellEnd"/>
+      <w:r>
+        <w:t>(</w:t>
+      </w:r>
+      <w:proofErr w:type="spellStart"/>
+      <w:r>
+        <w:t>Int</w:t>
+      </w:r>
+      <w:proofErr w:type="spellEnd"/>
+      <w:r>
+        <w:t xml:space="preserve">): </w:t>
+      </w:r>
+      <w:proofErr w:type="spellStart"/>
+      <w:r>
+        <w:t>String</w:t>
+      </w:r>
+      <w:proofErr w:type="spellEnd"/>
+    </w:p>
+    <w:p>
+      <w:pPr>
+        <w:pStyle w:val="Prrafodelista"/>
+        <w:numPr>
+          <w:ilvl w:val="1"/>
+          <w:numId w:val="22"/>
+        </w:numPr>
+      </w:pPr>
+      <w:proofErr w:type="spellStart"/>
+      <w:r>
+        <w:t>trabajadoresDeUnTrabajo</w:t>
+      </w:r>
+      <w:proofErr w:type="spellEnd"/>
+      <w:r>
+        <w:t xml:space="preserve">(Trabajo): </w:t>
+      </w:r>
+      <w:proofErr w:type="spellStart"/>
+      <w:r>
+        <w:t>MutableList</w:t>
+      </w:r>
+      <w:proofErr w:type="spellEnd"/>
+      <w:r>
+        <w:t>&lt;Trabajador&gt;</w:t>
+      </w:r>
+    </w:p>
+    <w:p>
+      <w:pPr>
+        <w:pStyle w:val="Prrafodelista"/>
+        <w:numPr>
+          <w:ilvl w:val="0"/>
+          <w:numId w:val="22"/>
+        </w:numPr>
+      </w:pPr>
+      <w:proofErr w:type="spellStart"/>
+      <w:r>
+        <w:t>FragmentMisCitas</w:t>
+      </w:r>
+      <w:proofErr w:type="spellEnd"/>
+    </w:p>
+    <w:p>
+      <w:pPr>
+        <w:pStyle w:val="Prrafodelista"/>
+        <w:numPr>
+          <w:ilvl w:val="1"/>
+          <w:numId w:val="22"/>
+        </w:numPr>
+      </w:pPr>
+      <w:proofErr w:type="spellStart"/>
+      <w:r>
+        <w:t>recogerCitasCliente</w:t>
+      </w:r>
+      <w:proofErr w:type="spellEnd"/>
+      <w:r>
+        <w:t>()</w:t>
+      </w:r>
+    </w:p>
+    <w:p>
+      <w:pPr>
+        <w:pStyle w:val="Prrafodelista"/>
+        <w:numPr>
+          <w:ilvl w:val="1"/>
+          <w:numId w:val="22"/>
+        </w:numPr>
+      </w:pPr>
+      <w:proofErr w:type="spellStart"/>
+      <w:r>
+        <w:t>cambiarNombrePorDibujo</w:t>
+      </w:r>
+      <w:proofErr w:type="spellEnd"/>
+      <w:r>
+        <w:t>(</w:t>
+      </w:r>
+      <w:proofErr w:type="spellStart"/>
+      <w:r>
+        <w:t>String</w:t>
+      </w:r>
+      <w:proofErr w:type="spellEnd"/>
+      <w:r>
+        <w:t>)</w:t>
+      </w:r>
+      <w:r>
+        <w:t xml:space="preserve">: </w:t>
+      </w:r>
+      <w:proofErr w:type="spellStart"/>
+      <w:r>
+        <w:t>Int</w:t>
+      </w:r>
+      <w:proofErr w:type="spellEnd"/>
+    </w:p>
+    <w:p>
+      <w:pPr>
+        <w:pStyle w:val="Prrafodelista"/>
+        <w:numPr>
+          <w:ilvl w:val="1"/>
+          <w:numId w:val="22"/>
+        </w:numPr>
+      </w:pPr>
+      <w:proofErr w:type="spellStart"/>
+      <w:r>
+        <w:t>mostrarTextoCitas</w:t>
+      </w:r>
+      <w:proofErr w:type="spellEnd"/>
+      <w:r>
+        <w:t xml:space="preserve">(citas: </w:t>
+      </w:r>
+      <w:proofErr w:type="spellStart"/>
+      <w:r>
+        <w:t>MutableList</w:t>
+      </w:r>
+      <w:proofErr w:type="spellEnd"/>
+      <w:r>
+        <w:t>&lt;</w:t>
+      </w:r>
+      <w:proofErr w:type="spellStart"/>
+      <w:r>
+        <w:t>CitaModel</w:t>
+      </w:r>
+      <w:proofErr w:type="spellEnd"/>
+      <w:r>
+        <w:t xml:space="preserve">&gt;): </w:t>
+      </w:r>
+      <w:proofErr w:type="spellStart"/>
+      <w:r>
+        <w:t>MutableList</w:t>
+      </w:r>
+      <w:proofErr w:type="spellEnd"/>
+      <w:r>
+        <w:t>&lt;</w:t>
+      </w:r>
+      <w:proofErr w:type="spellStart"/>
+      <w:r>
+        <w:t>CitaModel</w:t>
+      </w:r>
+      <w:proofErr w:type="spellEnd"/>
+      <w:r>
+        <w:t>&gt;</w:t>
+      </w:r>
+    </w:p>
+    <w:p>
+      <w:pPr>
+        <w:pStyle w:val="Prrafodelista"/>
+        <w:numPr>
+          <w:ilvl w:val="1"/>
+          <w:numId w:val="22"/>
+        </w:numPr>
+      </w:pPr>
+      <w:proofErr w:type="spellStart"/>
+      <w:r>
+        <w:t>getCurretDateTime</w:t>
+      </w:r>
+      <w:proofErr w:type="spellEnd"/>
+      <w:r>
+        <w:t>(): Date</w:t>
+      </w:r>
+    </w:p>
+    <w:p>
+      <w:pPr>
+        <w:ind w:left="1080"/>
+      </w:pPr>
+    </w:p>
+    <w:p/>
+    <w:p/>
+    <w:p>
+      <w:pPr>
+        <w:pStyle w:val="Prrafodelista"/>
+        <w:numPr>
+          <w:ilvl w:val="2"/>
+          <w:numId w:val="12"/>
+        </w:numPr>
+      </w:pPr>
+      <w:r>
+        <w:t>Aplicación Master</w:t>
+      </w:r>
+    </w:p>
+    <w:p>
+      <w:r>
+        <w:rPr>
+          <w:noProof/>
+          <w:lang w:eastAsia="es-ES"/>
+        </w:rPr>
+        <w:lastRenderedPageBreak/>
+        <w:drawing>
+          <wp:inline distT="0" distB="0" distL="0" distR="0" wp14:anchorId="0FC256FE" wp14:editId="6CAD1A62">
+            <wp:extent cx="3543300" cy="2924175"/>
+            <wp:effectExtent l="0" t="0" r="0" b="9525"/>
+            <wp:docPr id="28" name="Imagen 28"/>
+            <wp:cNvGraphicFramePr>
+              <a:graphicFrameLocks xmlns:a="http://schemas.openxmlformats.org/drawingml/2006/main" noChangeAspect="1"/>
+            </wp:cNvGraphicFramePr>
+            <a:graphic xmlns:a="http://schemas.openxmlformats.org/drawingml/2006/main">
+              <a:graphicData uri="http://schemas.openxmlformats.org/drawingml/2006/picture">
+                <pic:pic xmlns:pic="http://schemas.openxmlformats.org/drawingml/2006/picture">
+                  <pic:nvPicPr>
+                    <pic:cNvPr id="1" name=""/>
+                    <pic:cNvPicPr/>
+                  </pic:nvPicPr>
+                  <pic:blipFill>
+                    <a:blip r:embed="rId39"/>
+                    <a:stretch>
+                      <a:fillRect/>
+                    </a:stretch>
+                  </pic:blipFill>
+                  <pic:spPr>
+                    <a:xfrm>
+                      <a:off x="0" y="0"/>
+                      <a:ext cx="3543300" cy="2924175"/>
+                    </a:xfrm>
+                    <a:prstGeom prst="rect">
+                      <a:avLst/>
+                    </a:prstGeom>
+                  </pic:spPr>
+                </pic:pic>
+              </a:graphicData>
+            </a:graphic>
+          </wp:inline>
+        </w:drawing>
+      </w:r>
+    </w:p>
+    <w:p>
+      <w:r>
+        <w:rPr>
+          <w:noProof/>
+          <w:lang w:eastAsia="es-ES"/>
+        </w:rPr>
+        <w:drawing>
+          <wp:inline distT="0" distB="0" distL="0" distR="0" wp14:anchorId="57D95896" wp14:editId="68628069">
+            <wp:extent cx="6344303" cy="4943245"/>
+            <wp:effectExtent l="0" t="0" r="0" b="0"/>
+            <wp:docPr id="29" name="Imagen 29"/>
+            <wp:cNvGraphicFramePr>
+              <a:graphicFrameLocks xmlns:a="http://schemas.openxmlformats.org/drawingml/2006/main" noChangeAspect="1"/>
+            </wp:cNvGraphicFramePr>
+            <a:graphic xmlns:a="http://schemas.openxmlformats.org/drawingml/2006/main">
+              <a:graphicData uri="http://schemas.openxmlformats.org/drawingml/2006/picture">
+                <pic:pic xmlns:pic="http://schemas.openxmlformats.org/drawingml/2006/picture">
+                  <pic:nvPicPr>
+                    <pic:cNvPr id="1" name=""/>
+                    <pic:cNvPicPr/>
+                  </pic:nvPicPr>
+                  <pic:blipFill>
+                    <a:blip r:embed="rId40"/>
+                    <a:stretch>
+                      <a:fillRect/>
+                    </a:stretch>
+                  </pic:blipFill>
+                  <pic:spPr>
+                    <a:xfrm>
+                      <a:off x="0" y="0"/>
+                      <a:ext cx="6356687" cy="4952894"/>
+                    </a:xfrm>
+                    <a:prstGeom prst="rect">
+                      <a:avLst/>
+                    </a:prstGeom>
+                  </pic:spPr>
+                </pic:pic>
+              </a:graphicData>
+            </a:graphic>
+          </wp:inline>
+        </w:drawing>
+      </w:r>
+    </w:p>
+    <w:p>
+      <w:r>
+        <w:br/>
+      </w:r>
+    </w:p>
+    <w:p/>
+    <w:p>
+      <w:r>
+        <w:lastRenderedPageBreak/>
+        <w:t xml:space="preserve">Lista de </w:t>
+      </w:r>
+      <w:r>
+        <w:t>métodos</w:t>
+      </w:r>
+      <w:r>
+        <w:t>:</w:t>
+      </w:r>
+    </w:p>
+    <w:p>
+      <w:pPr>
+        <w:pStyle w:val="Prrafodelista"/>
+        <w:numPr>
+          <w:ilvl w:val="0"/>
+          <w:numId w:val="23"/>
+        </w:numPr>
+      </w:pPr>
+      <w:proofErr w:type="spellStart"/>
+      <w:r>
+        <w:t>FirstScreenActivity</w:t>
+      </w:r>
+      <w:proofErr w:type="spellEnd"/>
+    </w:p>
+    <w:p>
+      <w:pPr>
+        <w:pStyle w:val="Prrafodelista"/>
+        <w:numPr>
+          <w:ilvl w:val="1"/>
+          <w:numId w:val="23"/>
+        </w:numPr>
+      </w:pPr>
+      <w:proofErr w:type="spellStart"/>
+      <w:r>
+        <w:t>quitarBotones</w:t>
+      </w:r>
+      <w:proofErr w:type="spellEnd"/>
+      <w:r>
+        <w:t>()</w:t>
+      </w:r>
+    </w:p>
+    <w:p>
+      <w:pPr>
+        <w:pStyle w:val="Prrafodelista"/>
+        <w:numPr>
+          <w:ilvl w:val="1"/>
+          <w:numId w:val="23"/>
+        </w:numPr>
+      </w:pPr>
+      <w:proofErr w:type="spellStart"/>
+      <w:r>
+        <w:t>anhadirBotones</w:t>
+      </w:r>
+      <w:proofErr w:type="spellEnd"/>
+      <w:r>
+        <w:t>()</w:t>
+      </w:r>
+    </w:p>
+    <w:p>
+      <w:pPr>
+        <w:pStyle w:val="Prrafodelista"/>
+        <w:numPr>
+          <w:ilvl w:val="1"/>
+          <w:numId w:val="23"/>
+        </w:numPr>
+      </w:pPr>
+      <w:proofErr w:type="spellStart"/>
+      <w:r>
+        <w:t>volverAlaPrimeraActividad</w:t>
+      </w:r>
+      <w:proofErr w:type="spellEnd"/>
+      <w:r>
+        <w:t>()</w:t>
+      </w:r>
+    </w:p>
+    <w:p>
+      <w:pPr>
+        <w:pStyle w:val="Prrafodelista"/>
+        <w:numPr>
+          <w:ilvl w:val="1"/>
+          <w:numId w:val="23"/>
+        </w:numPr>
+      </w:pPr>
+      <w:proofErr w:type="spellStart"/>
+      <w:r>
+        <w:t>volverAlMainActivity</w:t>
+      </w:r>
+      <w:proofErr w:type="spellEnd"/>
+      <w:r>
+        <w:t>()</w:t>
+      </w:r>
+    </w:p>
+    <w:p>
+      <w:pPr>
+        <w:pStyle w:val="Prrafodelista"/>
+        <w:numPr>
+          <w:ilvl w:val="1"/>
+          <w:numId w:val="23"/>
+        </w:numPr>
+      </w:pPr>
+      <w:proofErr w:type="spellStart"/>
+      <w:r>
+        <w:t>mostrarTextos</w:t>
+      </w:r>
+      <w:proofErr w:type="spellEnd"/>
+      <w:r>
+        <w:t>()</w:t>
+      </w:r>
+    </w:p>
+    <w:p>
+      <w:pPr>
+        <w:pStyle w:val="Prrafodelista"/>
+        <w:numPr>
+          <w:ilvl w:val="1"/>
+          <w:numId w:val="23"/>
+        </w:numPr>
+      </w:pPr>
+      <w:proofErr w:type="spellStart"/>
+      <w:r>
+        <w:t>ocultarTextos</w:t>
+      </w:r>
+      <w:proofErr w:type="spellEnd"/>
+      <w:r>
+        <w:t>()</w:t>
+      </w:r>
+    </w:p>
+    <w:p>
+      <w:pPr>
+        <w:pStyle w:val="Prrafodelista"/>
+        <w:numPr>
+          <w:ilvl w:val="1"/>
+          <w:numId w:val="23"/>
+        </w:numPr>
+      </w:pPr>
+      <w:proofErr w:type="spellStart"/>
+      <w:r>
+        <w:t>esTablet</w:t>
+      </w:r>
+      <w:proofErr w:type="spellEnd"/>
+      <w:r>
+        <w:t xml:space="preserve">(): </w:t>
+      </w:r>
+      <w:proofErr w:type="spellStart"/>
+      <w:r>
+        <w:t>Boolean</w:t>
+      </w:r>
+      <w:proofErr w:type="spellEnd"/>
+    </w:p>
+    <w:p>
+      <w:pPr>
+        <w:pStyle w:val="Prrafodelista"/>
+        <w:numPr>
+          <w:ilvl w:val="0"/>
+          <w:numId w:val="23"/>
+        </w:numPr>
+      </w:pPr>
+      <w:proofErr w:type="spellStart"/>
+      <w:r>
+        <w:t>MainActivity</w:t>
+      </w:r>
+      <w:proofErr w:type="spellEnd"/>
+    </w:p>
+    <w:p>
+      <w:pPr>
+        <w:pStyle w:val="Prrafodelista"/>
+        <w:numPr>
+          <w:ilvl w:val="1"/>
+          <w:numId w:val="23"/>
+        </w:numPr>
+      </w:pPr>
+      <w:proofErr w:type="spellStart"/>
+      <w:r>
+        <w:t>Login</w:t>
+      </w:r>
+      <w:proofErr w:type="spellEnd"/>
+      <w:r>
+        <w:t>(</w:t>
+      </w:r>
+      <w:proofErr w:type="spellStart"/>
+      <w:r>
+        <w:t>String</w:t>
+      </w:r>
+      <w:proofErr w:type="spellEnd"/>
+      <w:r>
+        <w:t xml:space="preserve">, </w:t>
+      </w:r>
+      <w:proofErr w:type="spellStart"/>
+      <w:r>
+        <w:t>String</w:t>
+      </w:r>
+      <w:proofErr w:type="spellEnd"/>
+      <w:r>
+        <w:t>)</w:t>
+      </w:r>
+    </w:p>
+    <w:p>
+      <w:pPr>
+        <w:pStyle w:val="Prrafodelista"/>
+        <w:numPr>
+          <w:ilvl w:val="1"/>
+          <w:numId w:val="23"/>
+        </w:numPr>
+      </w:pPr>
+      <w:proofErr w:type="spellStart"/>
+      <w:r>
+        <w:t>validarFormulario</w:t>
+      </w:r>
+      <w:proofErr w:type="spellEnd"/>
+      <w:r>
+        <w:t xml:space="preserve">(): </w:t>
+      </w:r>
+      <w:proofErr w:type="spellStart"/>
+      <w:r>
+        <w:t>Boolean</w:t>
+      </w:r>
+      <w:proofErr w:type="spellEnd"/>
+    </w:p>
+    <w:p>
+      <w:pPr>
+        <w:pStyle w:val="Prrafodelista"/>
+        <w:numPr>
+          <w:ilvl w:val="0"/>
+          <w:numId w:val="23"/>
+        </w:numPr>
+      </w:pPr>
+      <w:proofErr w:type="spellStart"/>
+      <w:r>
+        <w:t>RegisterActivity</w:t>
+      </w:r>
+      <w:proofErr w:type="spellEnd"/>
+    </w:p>
+    <w:p>
+      <w:pPr>
+        <w:pStyle w:val="Prrafodelista"/>
+        <w:numPr>
+          <w:ilvl w:val="1"/>
+          <w:numId w:val="23"/>
+        </w:numPr>
+      </w:pPr>
+      <w:proofErr w:type="spellStart"/>
+      <w:r>
+        <w:t>validarFormulario</w:t>
+      </w:r>
+      <w:proofErr w:type="spellEnd"/>
+      <w:r>
+        <w:t xml:space="preserve">(): </w:t>
+      </w:r>
+      <w:proofErr w:type="spellStart"/>
+      <w:r>
+        <w:t>Boolean</w:t>
+      </w:r>
+      <w:proofErr w:type="spellEnd"/>
+    </w:p>
+    <w:p>
+      <w:pPr>
+        <w:pStyle w:val="Prrafodelista"/>
+        <w:numPr>
+          <w:ilvl w:val="1"/>
+          <w:numId w:val="23"/>
+        </w:numPr>
+      </w:pPr>
+      <w:proofErr w:type="spellStart"/>
+      <w:r>
+        <w:t>crearCuenta</w:t>
+      </w:r>
+      <w:proofErr w:type="spellEnd"/>
+      <w:r>
+        <w:t>(</w:t>
+      </w:r>
+      <w:proofErr w:type="spellStart"/>
+      <w:r>
+        <w:t>String</w:t>
+      </w:r>
+      <w:proofErr w:type="spellEnd"/>
+      <w:r>
+        <w:t xml:space="preserve">, </w:t>
+      </w:r>
+      <w:proofErr w:type="spellStart"/>
+      <w:r>
+        <w:t>String</w:t>
+      </w:r>
+      <w:proofErr w:type="spellEnd"/>
+      <w:r>
+        <w:t>)</w:t>
+      </w:r>
+    </w:p>
+    <w:p>
+      <w:pPr>
+        <w:pStyle w:val="Prrafodelista"/>
+        <w:numPr>
+          <w:ilvl w:val="1"/>
+          <w:numId w:val="23"/>
+        </w:numPr>
+      </w:pPr>
+      <w:proofErr w:type="spellStart"/>
+      <w:r>
+        <w:t>introducirUsuarioBBDD</w:t>
+      </w:r>
+      <w:proofErr w:type="spellEnd"/>
+      <w:r>
+        <w:t>()</w:t>
+      </w:r>
+    </w:p>
+    <w:p>
+      <w:pPr>
+        <w:pStyle w:val="Prrafodelista"/>
+        <w:numPr>
+          <w:ilvl w:val="0"/>
+          <w:numId w:val="23"/>
+        </w:numPr>
+      </w:pPr>
+      <w:proofErr w:type="spellStart"/>
+      <w:r>
+        <w:t>EliminarCuentaDialogFragment</w:t>
+      </w:r>
+      <w:proofErr w:type="spellEnd"/>
+    </w:p>
+    <w:p>
+      <w:pPr>
+        <w:pStyle w:val="Prrafodelista"/>
+        <w:numPr>
+          <w:ilvl w:val="1"/>
+          <w:numId w:val="23"/>
+        </w:numPr>
+      </w:pPr>
+      <w:proofErr w:type="spellStart"/>
+      <w:r>
+        <w:t>eliminarCliente</w:t>
+      </w:r>
+      <w:proofErr w:type="spellEnd"/>
+      <w:r>
+        <w:t>()</w:t>
+      </w:r>
+    </w:p>
+    <w:p>
+      <w:pPr>
+        <w:pStyle w:val="Prrafodelista"/>
+        <w:numPr>
+          <w:ilvl w:val="0"/>
+          <w:numId w:val="23"/>
+        </w:numPr>
+      </w:pPr>
+      <w:proofErr w:type="spellStart"/>
+      <w:r>
+        <w:t>EliminarDialogFragment</w:t>
+      </w:r>
+      <w:proofErr w:type="spellEnd"/>
+    </w:p>
+    <w:p>
+      <w:pPr>
+        <w:pStyle w:val="Prrafodelista"/>
+        <w:numPr>
+          <w:ilvl w:val="1"/>
+          <w:numId w:val="23"/>
+        </w:numPr>
+      </w:pPr>
+      <w:proofErr w:type="spellStart"/>
+      <w:r>
+        <w:t>eliminarElemento</w:t>
+      </w:r>
+      <w:proofErr w:type="spellEnd"/>
+      <w:r>
+        <w:t>(</w:t>
+      </w:r>
+      <w:proofErr w:type="spellStart"/>
+      <w:r>
+        <w:t>Context</w:t>
+      </w:r>
+      <w:proofErr w:type="spellEnd"/>
+      <w:r>
+        <w:t>)</w:t>
+      </w:r>
+    </w:p>
+    <w:p>
+      <w:pPr>
+        <w:pStyle w:val="Prrafodelista"/>
+        <w:numPr>
+          <w:ilvl w:val="1"/>
+          <w:numId w:val="23"/>
+        </w:numPr>
+      </w:pPr>
+      <w:proofErr w:type="spellStart"/>
+      <w:r>
+        <w:t>eliminarCliente</w:t>
+      </w:r>
+      <w:proofErr w:type="spellEnd"/>
+      <w:r>
+        <w:t>(</w:t>
+      </w:r>
+      <w:proofErr w:type="spellStart"/>
+      <w:r>
+        <w:t>Context</w:t>
+      </w:r>
+      <w:proofErr w:type="spellEnd"/>
+      <w:r>
+        <w:t>)</w:t>
+      </w:r>
+    </w:p>
+    <w:p>
+      <w:pPr>
+        <w:pStyle w:val="Prrafodelista"/>
+        <w:numPr>
+          <w:ilvl w:val="1"/>
+          <w:numId w:val="23"/>
+        </w:numPr>
+      </w:pPr>
+      <w:proofErr w:type="spellStart"/>
+      <w:r>
+        <w:t>eliminarServicio</w:t>
+      </w:r>
+      <w:proofErr w:type="spellEnd"/>
+      <w:r>
+        <w:t>(</w:t>
+      </w:r>
+      <w:proofErr w:type="spellStart"/>
+      <w:r>
+        <w:t>Context</w:t>
+      </w:r>
+      <w:proofErr w:type="spellEnd"/>
+      <w:r>
+        <w:t>)</w:t>
+      </w:r>
+    </w:p>
+    <w:p>
+      <w:pPr>
+        <w:pStyle w:val="Prrafodelista"/>
+        <w:numPr>
+          <w:ilvl w:val="1"/>
+          <w:numId w:val="23"/>
+        </w:numPr>
+      </w:pPr>
+      <w:proofErr w:type="spellStart"/>
+      <w:r>
+        <w:t>eliminarTrabajador</w:t>
+      </w:r>
+      <w:proofErr w:type="spellEnd"/>
+      <w:r>
+        <w:t>(</w:t>
+      </w:r>
+      <w:proofErr w:type="spellStart"/>
+      <w:r>
+        <w:t>Context</w:t>
+      </w:r>
+      <w:proofErr w:type="spellEnd"/>
+      <w:r>
+        <w:t>)</w:t>
+      </w:r>
+    </w:p>
+    <w:p>
+      <w:pPr>
+        <w:pStyle w:val="Prrafodelista"/>
+        <w:numPr>
+          <w:ilvl w:val="1"/>
+          <w:numId w:val="23"/>
+        </w:numPr>
+      </w:pPr>
+      <w:proofErr w:type="spellStart"/>
+      <w:r>
+        <w:t>eliminarTrabajo</w:t>
+      </w:r>
+      <w:proofErr w:type="spellEnd"/>
+      <w:r>
+        <w:t>(</w:t>
+      </w:r>
+      <w:proofErr w:type="spellStart"/>
+      <w:r>
+        <w:t>Context</w:t>
+      </w:r>
+      <w:proofErr w:type="spellEnd"/>
+      <w:r>
+        <w:t>)</w:t>
+      </w:r>
+    </w:p>
+    <w:p>
+      <w:pPr>
+        <w:pStyle w:val="Prrafodelista"/>
+        <w:numPr>
+          <w:ilvl w:val="1"/>
+          <w:numId w:val="23"/>
+        </w:numPr>
+      </w:pPr>
+      <w:proofErr w:type="spellStart"/>
+      <w:r>
+        <w:t>eliminarIntermediario</w:t>
+      </w:r>
+      <w:proofErr w:type="spellEnd"/>
+      <w:r>
+        <w:t>(</w:t>
+      </w:r>
+      <w:proofErr w:type="spellStart"/>
+      <w:r>
+        <w:t>Context</w:t>
+      </w:r>
+      <w:proofErr w:type="spellEnd"/>
+      <w:r>
+        <w:t>)</w:t>
+      </w:r>
+    </w:p>
+    <w:p>
+      <w:pPr>
+        <w:pStyle w:val="Prrafodelista"/>
+        <w:numPr>
+          <w:ilvl w:val="0"/>
+          <w:numId w:val="22"/>
+        </w:numPr>
+      </w:pPr>
+      <w:proofErr w:type="spellStart"/>
+      <w:r>
+        <w:t>FragmentEditCliente</w:t>
+      </w:r>
+      <w:proofErr w:type="spellEnd"/>
+    </w:p>
+    <w:p>
+      <w:pPr>
+        <w:pStyle w:val="Prrafodelista"/>
+        <w:numPr>
+          <w:ilvl w:val="1"/>
+          <w:numId w:val="22"/>
+        </w:numPr>
+      </w:pPr>
+      <w:proofErr w:type="spellStart"/>
+      <w:r>
+        <w:t>editCliente</w:t>
+      </w:r>
+      <w:proofErr w:type="spellEnd"/>
+      <w:r>
+        <w:t>()</w:t>
+      </w:r>
+    </w:p>
+    <w:p>
+      <w:pPr>
+        <w:pStyle w:val="Prrafodelista"/>
+        <w:numPr>
+          <w:ilvl w:val="1"/>
+          <w:numId w:val="22"/>
+        </w:numPr>
+      </w:pPr>
+      <w:proofErr w:type="spellStart"/>
+      <w:r>
+        <w:t>addCliente</w:t>
+      </w:r>
+      <w:proofErr w:type="spellEnd"/>
+      <w:r>
+        <w:t>()</w:t>
+      </w:r>
+    </w:p>
+    <w:p>
+      <w:pPr>
+        <w:pStyle w:val="Prrafodelista"/>
+        <w:numPr>
+          <w:ilvl w:val="1"/>
+          <w:numId w:val="22"/>
+        </w:numPr>
+      </w:pPr>
+      <w:proofErr w:type="spellStart"/>
+      <w:r>
+        <w:t>obtenerEditText</w:t>
+      </w:r>
+      <w:proofErr w:type="spellEnd"/>
+      <w:r>
+        <w:t>()</w:t>
+      </w:r>
+    </w:p>
+    <w:p>
+      <w:pPr>
+        <w:pStyle w:val="Prrafodelista"/>
+        <w:numPr>
+          <w:ilvl w:val="1"/>
+          <w:numId w:val="22"/>
+        </w:numPr>
+      </w:pPr>
+      <w:proofErr w:type="spellStart"/>
+      <w:r>
+        <w:t>validarFormulario</w:t>
+      </w:r>
+      <w:proofErr w:type="spellEnd"/>
+      <w:r>
+        <w:t>()</w:t>
+      </w:r>
+    </w:p>
+    <w:p>
+      <w:pPr>
+        <w:pStyle w:val="Prrafodelista"/>
+        <w:numPr>
+          <w:ilvl w:val="1"/>
+          <w:numId w:val="22"/>
+        </w:numPr>
+      </w:pPr>
+      <w:proofErr w:type="spellStart"/>
+      <w:r>
+        <w:t>crearCuenta</w:t>
+      </w:r>
+      <w:proofErr w:type="spellEnd"/>
+      <w:r>
+        <w:t>(</w:t>
+      </w:r>
+      <w:proofErr w:type="spellStart"/>
+      <w:r>
+        <w:t>String</w:t>
+      </w:r>
+      <w:proofErr w:type="spellEnd"/>
+      <w:r>
+        <w:t xml:space="preserve">, </w:t>
+      </w:r>
+      <w:proofErr w:type="spellStart"/>
+      <w:r>
+        <w:t>String</w:t>
+      </w:r>
+      <w:proofErr w:type="spellEnd"/>
+      <w:r>
+        <w:t>)</w:t>
+      </w:r>
+    </w:p>
+    <w:p>
+      <w:pPr>
+        <w:pStyle w:val="Prrafodelista"/>
+        <w:numPr>
+          <w:ilvl w:val="0"/>
+          <w:numId w:val="22"/>
+        </w:numPr>
+      </w:pPr>
+      <w:proofErr w:type="spellStart"/>
+      <w:r>
+        <w:t>FragmentEditMiCuenta</w:t>
+      </w:r>
+      <w:proofErr w:type="spellEnd"/>
+    </w:p>
+    <w:p>
+      <w:pPr>
+        <w:pStyle w:val="Prrafodelista"/>
+        <w:numPr>
+          <w:ilvl w:val="1"/>
+          <w:numId w:val="22"/>
+        </w:numPr>
+      </w:pPr>
+      <w:proofErr w:type="spellStart"/>
+      <w:r>
+        <w:t>editCliente</w:t>
+      </w:r>
+      <w:proofErr w:type="spellEnd"/>
+      <w:r>
+        <w:t>()</w:t>
+      </w:r>
+    </w:p>
+    <w:p>
+      <w:pPr>
+        <w:pStyle w:val="Prrafodelista"/>
+        <w:numPr>
+          <w:ilvl w:val="1"/>
+          <w:numId w:val="22"/>
+        </w:numPr>
+      </w:pPr>
+      <w:proofErr w:type="spellStart"/>
+      <w:r>
+        <w:t>obtenerEditText</w:t>
+      </w:r>
+      <w:proofErr w:type="spellEnd"/>
+      <w:r>
+        <w:t>()</w:t>
+      </w:r>
+    </w:p>
+    <w:p>
+      <w:pPr>
+        <w:pStyle w:val="Prrafodelista"/>
+        <w:numPr>
+          <w:ilvl w:val="0"/>
+          <w:numId w:val="22"/>
+        </w:numPr>
+      </w:pPr>
+      <w:proofErr w:type="spellStart"/>
+      <w:r>
+        <w:t>FragmentEditServicio</w:t>
+      </w:r>
+      <w:proofErr w:type="spellEnd"/>
+    </w:p>
+    <w:p>
+      <w:pPr>
+        <w:pStyle w:val="Prrafodelista"/>
+        <w:numPr>
+          <w:ilvl w:val="1"/>
+          <w:numId w:val="22"/>
+        </w:numPr>
+      </w:pPr>
+      <w:proofErr w:type="spellStart"/>
+      <w:r>
+        <w:t>editServicio</w:t>
+      </w:r>
+      <w:proofErr w:type="spellEnd"/>
+      <w:r>
+        <w:t>()</w:t>
+      </w:r>
+    </w:p>
+    <w:p>
+      <w:pPr>
+        <w:pStyle w:val="Prrafodelista"/>
+        <w:numPr>
+          <w:ilvl w:val="1"/>
+          <w:numId w:val="22"/>
+        </w:numPr>
+      </w:pPr>
+      <w:proofErr w:type="spellStart"/>
+      <w:r>
+        <w:t>add</w:t>
+      </w:r>
+      <w:r>
+        <w:t>Servicio</w:t>
+      </w:r>
+      <w:proofErr w:type="spellEnd"/>
+      <w:r>
+        <w:t>()</w:t>
+      </w:r>
+    </w:p>
+    <w:p>
+      <w:pPr>
+        <w:pStyle w:val="Prrafodelista"/>
+        <w:numPr>
+          <w:ilvl w:val="1"/>
+          <w:numId w:val="22"/>
+        </w:numPr>
+      </w:pPr>
+      <w:proofErr w:type="spellStart"/>
+      <w:r>
+        <w:t>obtenerEditText</w:t>
+      </w:r>
+      <w:proofErr w:type="spellEnd"/>
+      <w:r>
+        <w:t>()</w:t>
+      </w:r>
+    </w:p>
+    <w:p>
+      <w:pPr>
+        <w:pStyle w:val="Prrafodelista"/>
+        <w:numPr>
+          <w:ilvl w:val="1"/>
+          <w:numId w:val="22"/>
+        </w:numPr>
+      </w:pPr>
+      <w:proofErr w:type="spellStart"/>
+      <w:r>
+        <w:t>obtenerRadioButton</w:t>
+      </w:r>
+      <w:proofErr w:type="spellEnd"/>
+      <w:r>
+        <w:t xml:space="preserve">(): </w:t>
+      </w:r>
+      <w:proofErr w:type="spellStart"/>
+      <w:r>
+        <w:t>String</w:t>
+      </w:r>
+      <w:proofErr w:type="spellEnd"/>
+    </w:p>
+    <w:p>
+      <w:pPr>
+        <w:pStyle w:val="Prrafodelista"/>
+        <w:numPr>
+          <w:ilvl w:val="1"/>
+          <w:numId w:val="22"/>
+        </w:numPr>
+      </w:pPr>
+      <w:proofErr w:type="spellStart"/>
+      <w:r>
+        <w:t>porNombreDevolverID</w:t>
+      </w:r>
+      <w:proofErr w:type="spellEnd"/>
+      <w:r>
+        <w:t>(</w:t>
+      </w:r>
+      <w:proofErr w:type="spellStart"/>
+      <w:r>
+        <w:t>String</w:t>
+      </w:r>
+      <w:proofErr w:type="spellEnd"/>
+      <w:r>
+        <w:t xml:space="preserve">): </w:t>
+      </w:r>
+      <w:proofErr w:type="spellStart"/>
+      <w:r>
+        <w:t>String</w:t>
+      </w:r>
+      <w:proofErr w:type="spellEnd"/>
+    </w:p>
+    <w:p>
+      <w:pPr>
+        <w:pStyle w:val="Prrafodelista"/>
+        <w:numPr>
+          <w:ilvl w:val="1"/>
+          <w:numId w:val="22"/>
+        </w:numPr>
+      </w:pPr>
+      <w:proofErr w:type="spellStart"/>
+      <w:r>
+        <w:t>porIDDevolverNombre</w:t>
+      </w:r>
+      <w:proofErr w:type="spellEnd"/>
+      <w:r>
+        <w:t>(</w:t>
+      </w:r>
+      <w:proofErr w:type="spellStart"/>
+      <w:r>
+        <w:t>String</w:t>
+      </w:r>
+      <w:proofErr w:type="spellEnd"/>
+      <w:r>
+        <w:t xml:space="preserve">): </w:t>
+      </w:r>
+      <w:proofErr w:type="spellStart"/>
+      <w:r>
+        <w:t>String</w:t>
+      </w:r>
+      <w:proofErr w:type="spellEnd"/>
+    </w:p>
+    <w:p>
+      <w:pPr>
+        <w:pStyle w:val="Prrafodelista"/>
+        <w:numPr>
+          <w:ilvl w:val="0"/>
+          <w:numId w:val="22"/>
+        </w:numPr>
+      </w:pPr>
+      <w:proofErr w:type="spellStart"/>
+      <w:r>
+        <w:t>FragmentEdit</w:t>
+      </w:r>
+      <w:r>
+        <w:t>Trabajador</w:t>
+      </w:r>
+      <w:proofErr w:type="spellEnd"/>
+    </w:p>
+    <w:p>
+      <w:pPr>
+        <w:pStyle w:val="Prrafodelista"/>
+        <w:numPr>
+          <w:ilvl w:val="1"/>
+          <w:numId w:val="22"/>
+        </w:numPr>
+      </w:pPr>
+      <w:proofErr w:type="spellStart"/>
+      <w:r>
+        <w:t>edit</w:t>
+      </w:r>
+      <w:r>
+        <w:t>Trabajador</w:t>
+      </w:r>
+      <w:proofErr w:type="spellEnd"/>
+      <w:r>
+        <w:t>()</w:t>
+      </w:r>
+    </w:p>
+    <w:p>
+      <w:pPr>
+        <w:pStyle w:val="Prrafodelista"/>
+        <w:numPr>
+          <w:ilvl w:val="1"/>
+          <w:numId w:val="22"/>
+        </w:numPr>
+      </w:pPr>
+      <w:proofErr w:type="spellStart"/>
+      <w:r>
+        <w:t>add</w:t>
+      </w:r>
+      <w:r>
+        <w:t>Trabajador</w:t>
+      </w:r>
+      <w:proofErr w:type="spellEnd"/>
+      <w:r>
+        <w:t>()</w:t>
+      </w:r>
+    </w:p>
+    <w:p>
+      <w:pPr>
+        <w:pStyle w:val="Prrafodelista"/>
+        <w:numPr>
+          <w:ilvl w:val="1"/>
+          <w:numId w:val="22"/>
+        </w:numPr>
+      </w:pPr>
+      <w:proofErr w:type="spellStart"/>
+      <w:r>
+        <w:t>obtenerEditText</w:t>
+      </w:r>
+      <w:proofErr w:type="spellEnd"/>
+      <w:r>
+        <w:t>()</w:t>
+      </w:r>
+    </w:p>
+    <w:p>
+      <w:pPr>
+        <w:pStyle w:val="Prrafodelista"/>
+        <w:numPr>
+          <w:ilvl w:val="1"/>
+          <w:numId w:val="22"/>
+        </w:numPr>
+      </w:pPr>
+      <w:proofErr w:type="spellStart"/>
+      <w:r>
+        <w:t>checkTrabajosTrabajadores</w:t>
+      </w:r>
+      <w:proofErr w:type="spellEnd"/>
+      <w:r>
+        <w:t>(</w:t>
+      </w:r>
+      <w:proofErr w:type="spellStart"/>
+      <w:r>
+        <w:t>String</w:t>
+      </w:r>
+      <w:proofErr w:type="spellEnd"/>
+      <w:r>
+        <w:t xml:space="preserve">, </w:t>
+      </w:r>
+      <w:proofErr w:type="spellStart"/>
+      <w:r>
+        <w:t>String</w:t>
+      </w:r>
+      <w:proofErr w:type="spellEnd"/>
+      <w:r>
+        <w:t xml:space="preserve">): </w:t>
+      </w:r>
+      <w:proofErr w:type="spellStart"/>
+      <w:r>
+        <w:t>Boolean</w:t>
+      </w:r>
+      <w:proofErr w:type="spellEnd"/>
+    </w:p>
+    <w:p>
+      <w:pPr>
+        <w:pStyle w:val="Prrafodelista"/>
+        <w:numPr>
+          <w:ilvl w:val="1"/>
+          <w:numId w:val="22"/>
+        </w:numPr>
+      </w:pPr>
+      <w:proofErr w:type="spellStart"/>
+      <w:r>
+        <w:t>anahdirTrabajadorTrabajo</w:t>
+      </w:r>
+      <w:proofErr w:type="spellEnd"/>
+      <w:r>
+        <w:t>(</w:t>
+      </w:r>
+      <w:proofErr w:type="spellStart"/>
+      <w:r>
+        <w:t>String</w:t>
+      </w:r>
+      <w:proofErr w:type="spellEnd"/>
+      <w:r>
+        <w:t xml:space="preserve">, </w:t>
+      </w:r>
+      <w:proofErr w:type="spellStart"/>
+      <w:r>
+        <w:t>String</w:t>
+      </w:r>
+      <w:proofErr w:type="spellEnd"/>
+      <w:r>
+        <w:t>)</w:t>
+      </w:r>
+    </w:p>
+    <w:p>
+      <w:pPr>
+        <w:pStyle w:val="Prrafodelista"/>
+        <w:numPr>
+          <w:ilvl w:val="1"/>
+          <w:numId w:val="22"/>
+        </w:numPr>
+      </w:pPr>
+      <w:proofErr w:type="spellStart"/>
+      <w:r>
+        <w:lastRenderedPageBreak/>
+        <w:t>recorrerCheckBox</w:t>
+      </w:r>
+      <w:proofErr w:type="spellEnd"/>
+      <w:r>
+        <w:t>()</w:t>
+      </w:r>
+    </w:p>
+    <w:p>
+      <w:pPr>
+        <w:pStyle w:val="Prrafodelista"/>
+        <w:numPr>
+          <w:ilvl w:val="1"/>
+          <w:numId w:val="22"/>
+        </w:numPr>
+      </w:pPr>
+      <w:proofErr w:type="spellStart"/>
+      <w:r>
+        <w:t>decidirCheckBoxParaEditar</w:t>
+      </w:r>
+      <w:proofErr w:type="spellEnd"/>
+      <w:r>
+        <w:t>(</w:t>
+      </w:r>
+      <w:proofErr w:type="spellStart"/>
+      <w:r>
+        <w:t>String</w:t>
+      </w:r>
+      <w:proofErr w:type="spellEnd"/>
+      <w:r>
+        <w:t>)</w:t>
+      </w:r>
+    </w:p>
+    <w:p>
+      <w:pPr>
+        <w:pStyle w:val="Prrafodelista"/>
+        <w:numPr>
+          <w:ilvl w:val="1"/>
+          <w:numId w:val="22"/>
+        </w:numPr>
+      </w:pPr>
+      <w:proofErr w:type="spellStart"/>
+      <w:r>
+        <w:t>eliminarTrabajadoresTrabajos</w:t>
+      </w:r>
+      <w:proofErr w:type="spellEnd"/>
+      <w:r>
+        <w:t>(</w:t>
+      </w:r>
+      <w:proofErr w:type="spellStart"/>
+      <w:r>
+        <w:t>String</w:t>
+      </w:r>
+      <w:proofErr w:type="spellEnd"/>
+      <w:r>
+        <w:t>)</w:t>
+      </w:r>
+    </w:p>
+    <w:p>
+      <w:pPr>
+        <w:pStyle w:val="Prrafodelista"/>
+        <w:numPr>
+          <w:ilvl w:val="1"/>
+          <w:numId w:val="22"/>
+        </w:numPr>
+      </w:pPr>
+      <w:proofErr w:type="spellStart"/>
+      <w:r>
+        <w:t>iniciarCheckBox</w:t>
+      </w:r>
+      <w:proofErr w:type="spellEnd"/>
+      <w:r>
+        <w:t>(Trabajo)</w:t>
+      </w:r>
+    </w:p>
+    <w:p>
+      <w:pPr>
+        <w:pStyle w:val="Prrafodelista"/>
+        <w:numPr>
+          <w:ilvl w:val="1"/>
+          <w:numId w:val="22"/>
+        </w:numPr>
+      </w:pPr>
+      <w:proofErr w:type="spellStart"/>
+      <w:r>
+        <w:t>esTablet</w:t>
+      </w:r>
+      <w:proofErr w:type="spellEnd"/>
+      <w:r>
+        <w:t xml:space="preserve">(): </w:t>
+      </w:r>
+      <w:proofErr w:type="spellStart"/>
+      <w:r>
+        <w:t>Boolean</w:t>
+      </w:r>
+      <w:proofErr w:type="spellEnd"/>
+    </w:p>
+    <w:p>
+      <w:pPr>
+        <w:pStyle w:val="Prrafodelista"/>
+        <w:numPr>
+          <w:ilvl w:val="0"/>
+          <w:numId w:val="22"/>
+        </w:numPr>
+      </w:pPr>
+      <w:proofErr w:type="spellStart"/>
+      <w:r>
+        <w:t>FragmentEdit</w:t>
+      </w:r>
+      <w:r>
+        <w:t>Trabajo</w:t>
+      </w:r>
+      <w:proofErr w:type="spellEnd"/>
+    </w:p>
+    <w:p>
+      <w:pPr>
+        <w:pStyle w:val="Prrafodelista"/>
+        <w:numPr>
+          <w:ilvl w:val="1"/>
+          <w:numId w:val="22"/>
+        </w:numPr>
+      </w:pPr>
+      <w:proofErr w:type="spellStart"/>
+      <w:r>
+        <w:t>edit</w:t>
+      </w:r>
+      <w:r>
+        <w:t>Trabajo</w:t>
+      </w:r>
+      <w:proofErr w:type="spellEnd"/>
+      <w:r>
+        <w:t>()</w:t>
+      </w:r>
+    </w:p>
+    <w:p>
+      <w:pPr>
+        <w:pStyle w:val="Prrafodelista"/>
+        <w:numPr>
+          <w:ilvl w:val="1"/>
+          <w:numId w:val="22"/>
+        </w:numPr>
+      </w:pPr>
+      <w:proofErr w:type="spellStart"/>
+      <w:r>
+        <w:t>add</w:t>
+      </w:r>
+      <w:r>
+        <w:t>Trabajo</w:t>
+      </w:r>
+      <w:proofErr w:type="spellEnd"/>
+      <w:r>
+        <w:t>()</w:t>
+      </w:r>
+    </w:p>
+    <w:p>
+      <w:pPr>
+        <w:pStyle w:val="Prrafodelista"/>
+        <w:numPr>
+          <w:ilvl w:val="1"/>
+          <w:numId w:val="22"/>
+        </w:numPr>
+      </w:pPr>
+      <w:proofErr w:type="spellStart"/>
+      <w:r>
+        <w:t>obtenerEditText</w:t>
+      </w:r>
+      <w:proofErr w:type="spellEnd"/>
+      <w:r>
+        <w:t>()</w:t>
+      </w:r>
+    </w:p>
+    <w:p>
+      <w:pPr>
+        <w:pStyle w:val="Prrafodelista"/>
+        <w:numPr>
+          <w:ilvl w:val="0"/>
+          <w:numId w:val="22"/>
+        </w:numPr>
+      </w:pPr>
+      <w:proofErr w:type="spellStart"/>
+      <w:r>
+        <w:t>FragmentEditCliente</w:t>
+      </w:r>
+      <w:proofErr w:type="spellEnd"/>
+    </w:p>
+    <w:p>
+      <w:pPr>
+        <w:pStyle w:val="Prrafodelista"/>
+        <w:numPr>
+          <w:ilvl w:val="1"/>
+          <w:numId w:val="22"/>
+        </w:numPr>
+      </w:pPr>
+      <w:proofErr w:type="spellStart"/>
+      <w:r>
+        <w:t>editCliente</w:t>
+      </w:r>
+      <w:proofErr w:type="spellEnd"/>
+      <w:r>
+        <w:t>()</w:t>
+      </w:r>
+    </w:p>
+    <w:p>
+      <w:pPr>
+        <w:pStyle w:val="Prrafodelista"/>
+        <w:numPr>
+          <w:ilvl w:val="1"/>
+          <w:numId w:val="22"/>
+        </w:numPr>
+      </w:pPr>
+      <w:proofErr w:type="spellStart"/>
+      <w:r>
+        <w:t>addCliente</w:t>
+      </w:r>
+      <w:proofErr w:type="spellEnd"/>
+      <w:r>
+        <w:t>()</w:t>
+      </w:r>
+    </w:p>
+    <w:p>
+      <w:pPr>
+        <w:pStyle w:val="Prrafodelista"/>
+        <w:numPr>
+          <w:ilvl w:val="1"/>
+          <w:numId w:val="22"/>
+        </w:numPr>
+      </w:pPr>
+      <w:proofErr w:type="spellStart"/>
+      <w:r>
+        <w:t>obtenerEditText</w:t>
+      </w:r>
+      <w:proofErr w:type="spellEnd"/>
+      <w:r>
+        <w:t>()</w:t>
+      </w:r>
+    </w:p>
+    <w:p>
+      <w:pPr>
+        <w:pStyle w:val="Prrafodelista"/>
+        <w:numPr>
+          <w:ilvl w:val="0"/>
+          <w:numId w:val="22"/>
+        </w:numPr>
+      </w:pPr>
+      <w:proofErr w:type="spellStart"/>
+      <w:r>
+        <w:t>FragmentEditCliente</w:t>
+      </w:r>
+      <w:proofErr w:type="spellEnd"/>
+    </w:p>
+    <w:p>
+      <w:pPr>
+        <w:pStyle w:val="Prrafodelista"/>
+        <w:numPr>
+          <w:ilvl w:val="1"/>
+          <w:numId w:val="22"/>
+        </w:numPr>
+      </w:pPr>
+      <w:proofErr w:type="spellStart"/>
+      <w:r>
+        <w:t>editCliente</w:t>
+      </w:r>
+      <w:proofErr w:type="spellEnd"/>
+      <w:r>
+        <w:t>()</w:t>
+      </w:r>
+    </w:p>
+    <w:p>
+      <w:pPr>
+        <w:pStyle w:val="Prrafodelista"/>
+        <w:numPr>
+          <w:ilvl w:val="1"/>
+          <w:numId w:val="22"/>
+        </w:numPr>
+      </w:pPr>
+      <w:proofErr w:type="spellStart"/>
+      <w:r>
+        <w:t>addCliente</w:t>
+      </w:r>
+      <w:proofErr w:type="spellEnd"/>
+      <w:r>
+        <w:t>()</w:t>
+      </w:r>
+    </w:p>
+    <w:p>
+      <w:pPr>
+        <w:pStyle w:val="Prrafodelista"/>
+        <w:numPr>
+          <w:ilvl w:val="1"/>
+          <w:numId w:val="22"/>
+        </w:numPr>
+      </w:pPr>
+      <w:proofErr w:type="spellStart"/>
+      <w:r>
+        <w:t>obtenerEditText</w:t>
+      </w:r>
+      <w:proofErr w:type="spellEnd"/>
+      <w:r>
+        <w:t>()</w:t>
+      </w:r>
+    </w:p>
+    <w:p>
+      <w:r>
+        <w:t xml:space="preserve">Nota: </w:t>
+      </w:r>
+      <w:proofErr w:type="spellStart"/>
+      <w:r>
+        <w:t>FirstScreenActivity</w:t>
+      </w:r>
+      <w:proofErr w:type="spellEnd"/>
+      <w:r>
+        <w:t xml:space="preserve"> usa </w:t>
+      </w:r>
+      <w:proofErr w:type="spellStart"/>
+      <w:r>
+        <w:t>CerrarDialogFragment</w:t>
+      </w:r>
+      <w:proofErr w:type="spellEnd"/>
+      <w:r>
+        <w:t xml:space="preserve"> en ambas aplicaciones</w:t>
+      </w:r>
+    </w:p>
+    <w:p>
+      <w:pPr>
+        <w:pStyle w:val="Prrafodelista"/>
+        <w:numPr>
+          <w:ilvl w:val="1"/>
+          <w:numId w:val="12"/>
+        </w:numPr>
+      </w:pPr>
+      <w:r>
+        <w:t>Modelo físico de datos</w:t>
+      </w:r>
+    </w:p>
+    <w:p>
+      <w:r>
+        <w:t xml:space="preserve">Las aplicaciones usan una base de datos en </w:t>
+      </w:r>
+      <w:proofErr w:type="spellStart"/>
+      <w:r>
+        <w:t>Firebase</w:t>
+      </w:r>
+      <w:proofErr w:type="spellEnd"/>
+      <w:r>
+        <w:t xml:space="preserve"> para </w:t>
+      </w:r>
+      <w:r>
+        <w:t>almacenar</w:t>
+      </w:r>
+      <w:r>
+        <w:t xml:space="preserve"> la información </w:t>
+      </w:r>
+      <w:r>
+        <w:t xml:space="preserve">correspondiente a las citas, clientes, etc. </w:t>
+      </w:r>
+    </w:p>
+    <w:p>
+      <w:r>
+        <w:t xml:space="preserve">Introducir imágenes del </w:t>
+      </w:r>
+      <w:proofErr w:type="spellStart"/>
+      <w:r>
+        <w:t>firebase</w:t>
+      </w:r>
+      <w:proofErr w:type="spellEnd"/>
+    </w:p>
+    <w:p>
+      <w:pPr>
+        <w:pStyle w:val="Prrafodelista"/>
+        <w:numPr>
+          <w:ilvl w:val="0"/>
+          <w:numId w:val="12"/>
+        </w:numPr>
+      </w:pPr>
+      <w:r>
+        <w:t>Especificación detallada de componentes</w:t>
+      </w:r>
+    </w:p>
+    <w:p>
+      <w:pPr>
+        <w:pStyle w:val="Prrafodelista"/>
+        <w:numPr>
+          <w:ilvl w:val="0"/>
+          <w:numId w:val="12"/>
+        </w:numPr>
+      </w:pPr>
+      <w:r>
+        <w:t>Plan de migración y carga inicial de datos</w:t>
+      </w:r>
+    </w:p>
+    <w:p>
+      <w:r>
+        <w:t>La</w:t>
+      </w:r>
+      <w:r>
+        <w:t>s aplicaciones</w:t>
+      </w:r>
+      <w:r>
+        <w:t xml:space="preserve"> no </w:t>
+      </w:r>
+      <w:r>
+        <w:t>importan</w:t>
+      </w:r>
+      <w:r>
+        <w:t xml:space="preserve"> datos de alguna aplicación anterior. Sin embargo, es</w:t>
+      </w:r>
+      <w:r>
+        <w:t xml:space="preserve"> necesario que se carguen alguna</w:t>
+      </w:r>
+      <w:r>
+        <w:t>s dependencias antes de ser usada y estos son</w:t>
+      </w:r>
+      <w:r>
+        <w:t xml:space="preserve"> </w:t>
+      </w:r>
+      <w:r>
+        <w:t>descargados automáticamente al abrirse por primera vez.</w:t>
+      </w:r>
+    </w:p>
+    <w:p>
+      <w:pPr>
+        <w:pStyle w:val="Prrafodelista"/>
+        <w:numPr>
+          <w:ilvl w:val="0"/>
+          <w:numId w:val="12"/>
+        </w:numPr>
+      </w:pPr>
+      <w:r>
+        <w:t>Plan de pruebas</w:t>
+      </w:r>
+    </w:p>
+    <w:p>
+      <w:pPr>
+        <w:pStyle w:val="Prrafodelista"/>
+        <w:numPr>
+          <w:ilvl w:val="0"/>
+          <w:numId w:val="12"/>
+        </w:numPr>
+      </w:pPr>
+      <w:r>
+        <w:t>Catálogo de requisitos de implantación</w:t>
+      </w:r>
+    </w:p>
+    <w:p>
+      <w:r>
+        <w:t xml:space="preserve">En la aplicación cliente el proceso de descarga de la aplicación será mediante la tienda de Google (Google </w:t>
+      </w:r>
+      <w:proofErr w:type="spellStart"/>
+      <w:r>
+        <w:t>play</w:t>
+      </w:r>
+      <w:proofErr w:type="spellEnd"/>
+      <w:r>
+        <w:t>)</w:t>
+      </w:r>
+    </w:p>
+    <w:p>
+      <w:r>
+        <w:t>Por otro lado, la aplicación de administración será instalada de forma manual en cuantos dispositivos necesite.</w:t>
+      </w:r>
+    </w:p>
+    <w:p>
+      <w:r>
+        <w:t>Ambas aplicaciones tendrán que tener un correo de Gmail activado correctamente y tener un teléfono que la versión de Android sea mayor a la 5.0 (Lollipop</w:t>
+      </w:r>
+      <w:bookmarkStart w:id="0" w:name="_GoBack"/>
+      <w:bookmarkEnd w:id="0"/>
+      <w:r>
+        <w:t>)</w:t>
+      </w:r>
+    </w:p>
     <w:sectPr>
-      <w:footerReference w:type="default" r:id="rId37"/>
+      <w:footerReference w:type="default" r:id="rId41"/>
       <w:pgSz w:w="11906" w:h="16838"/>
       <w:pgMar w:top="1417" w:right="1701" w:bottom="1417" w:left="1701" w:header="708" w:footer="708" w:gutter="0"/>
       <w:pgNumType w:start="1"/>
@@ -10041,7 +12747,7 @@
         <w:sz w:val="24"/>
         <w:szCs w:val="24"/>
       </w:rPr>
-      <w:t>19</w:t>
+      <w:t>24</w:t>
     </w:r>
     <w:r>
       <w:rPr>
@@ -10090,7 +12796,7 @@
         <w:sz w:val="24"/>
         <w:szCs w:val="24"/>
       </w:rPr>
-      <w:t>20</w:t>
+      <w:t>25</w:t>
     </w:r>
     <w:r>
       <w:rPr>
@@ -10452,6 +13158,92 @@
     </w:lvl>
   </w:abstractNum>
   <w:abstractNum w:abstractNumId="3" w15:restartNumberingAfterBreak="0">
+    <w:nsid w:val="22484A07"/>
+    <w:multiLevelType w:val="multilevel"/>
+    <w:tmpl w:val="0C0A001F"/>
+    <w:lvl w:ilvl="0">
+      <w:start w:val="1"/>
+      <w:numFmt w:val="decimal"/>
+      <w:lvlText w:val="%1."/>
+      <w:lvlJc w:val="left"/>
+      <w:pPr>
+        <w:ind w:left="360" w:hanging="360"/>
+      </w:pPr>
+    </w:lvl>
+    <w:lvl w:ilvl="1">
+      <w:start w:val="1"/>
+      <w:numFmt w:val="decimal"/>
+      <w:lvlText w:val="%1.%2."/>
+      <w:lvlJc w:val="left"/>
+      <w:pPr>
+        <w:ind w:left="792" w:hanging="432"/>
+      </w:pPr>
+    </w:lvl>
+    <w:lvl w:ilvl="2">
+      <w:start w:val="1"/>
+      <w:numFmt w:val="decimal"/>
+      <w:lvlText w:val="%1.%2.%3."/>
+      <w:lvlJc w:val="left"/>
+      <w:pPr>
+        <w:ind w:left="1224" w:hanging="504"/>
+      </w:pPr>
+    </w:lvl>
+    <w:lvl w:ilvl="3">
+      <w:start w:val="1"/>
+      <w:numFmt w:val="decimal"/>
+      <w:lvlText w:val="%1.%2.%3.%4."/>
+      <w:lvlJc w:val="left"/>
+      <w:pPr>
+        <w:ind w:left="1728" w:hanging="648"/>
+      </w:pPr>
+    </w:lvl>
+    <w:lvl w:ilvl="4">
+      <w:start w:val="1"/>
+      <w:numFmt w:val="decimal"/>
+      <w:lvlText w:val="%1.%2.%3.%4.%5."/>
+      <w:lvlJc w:val="left"/>
+      <w:pPr>
+        <w:ind w:left="2232" w:hanging="792"/>
+      </w:pPr>
+    </w:lvl>
+    <w:lvl w:ilvl="5">
+      <w:start w:val="1"/>
+      <w:numFmt w:val="decimal"/>
+      <w:lvlText w:val="%1.%2.%3.%4.%5.%6."/>
+      <w:lvlJc w:val="left"/>
+      <w:pPr>
+        <w:ind w:left="2736" w:hanging="936"/>
+      </w:pPr>
+    </w:lvl>
+    <w:lvl w:ilvl="6">
+      <w:start w:val="1"/>
+      <w:numFmt w:val="decimal"/>
+      <w:lvlText w:val="%1.%2.%3.%4.%5.%6.%7."/>
+      <w:lvlJc w:val="left"/>
+      <w:pPr>
+        <w:ind w:left="3240" w:hanging="1080"/>
+      </w:pPr>
+    </w:lvl>
+    <w:lvl w:ilvl="7">
+      <w:start w:val="1"/>
+      <w:numFmt w:val="decimal"/>
+      <w:lvlText w:val="%1.%2.%3.%4.%5.%6.%7.%8."/>
+      <w:lvlJc w:val="left"/>
+      <w:pPr>
+        <w:ind w:left="3744" w:hanging="1224"/>
+      </w:pPr>
+    </w:lvl>
+    <w:lvl w:ilvl="8">
+      <w:start w:val="1"/>
+      <w:numFmt w:val="decimal"/>
+      <w:lvlText w:val="%1.%2.%3.%4.%5.%6.%7.%8.%9."/>
+      <w:lvlJc w:val="left"/>
+      <w:pPr>
+        <w:ind w:left="4320" w:hanging="1440"/>
+      </w:pPr>
+    </w:lvl>
+  </w:abstractNum>
+  <w:abstractNum w:abstractNumId="4" w15:restartNumberingAfterBreak="0">
     <w:nsid w:val="2DC810EB"/>
     <w:multiLevelType w:val="multilevel"/>
     <w:tmpl w:val="0C0A001F"/>
@@ -10537,7 +13329,7 @@
       </w:pPr>
     </w:lvl>
   </w:abstractNum>
-  <w:abstractNum w:abstractNumId="4" w15:restartNumberingAfterBreak="0">
+  <w:abstractNum w:abstractNumId="5" w15:restartNumberingAfterBreak="0">
     <w:nsid w:val="38833395"/>
     <w:multiLevelType w:val="hybridMultilevel"/>
     <w:tmpl w:val="4CD61A34"/>
@@ -10650,7 +13442,7 @@
       </w:rPr>
     </w:lvl>
   </w:abstractNum>
-  <w:abstractNum w:abstractNumId="5" w15:restartNumberingAfterBreak="0">
+  <w:abstractNum w:abstractNumId="6" w15:restartNumberingAfterBreak="0">
     <w:nsid w:val="38AB3514"/>
     <w:multiLevelType w:val="multilevel"/>
     <w:tmpl w:val="0C0A001F"/>
@@ -10736,7 +13528,7 @@
       </w:pPr>
     </w:lvl>
   </w:abstractNum>
-  <w:abstractNum w:abstractNumId="6" w15:restartNumberingAfterBreak="0">
+  <w:abstractNum w:abstractNumId="7" w15:restartNumberingAfterBreak="0">
     <w:nsid w:val="3C2E66C8"/>
     <w:multiLevelType w:val="multilevel"/>
     <w:tmpl w:val="0C0A001F"/>
@@ -10822,7 +13614,7 @@
       </w:pPr>
     </w:lvl>
   </w:abstractNum>
-  <w:abstractNum w:abstractNumId="7" w15:restartNumberingAfterBreak="0">
+  <w:abstractNum w:abstractNumId="8" w15:restartNumberingAfterBreak="0">
     <w:nsid w:val="3E405C2F"/>
     <w:multiLevelType w:val="multilevel"/>
     <w:tmpl w:val="0C0A001F"/>
@@ -10908,7 +13700,7 @@
       </w:pPr>
     </w:lvl>
   </w:abstractNum>
-  <w:abstractNum w:abstractNumId="8" w15:restartNumberingAfterBreak="0">
+  <w:abstractNum w:abstractNumId="9" w15:restartNumberingAfterBreak="0">
     <w:nsid w:val="49352883"/>
     <w:multiLevelType w:val="hybridMultilevel"/>
     <w:tmpl w:val="E102BC94"/>
@@ -11021,7 +13813,7 @@
       </w:rPr>
     </w:lvl>
   </w:abstractNum>
-  <w:abstractNum w:abstractNumId="9" w15:restartNumberingAfterBreak="0">
+  <w:abstractNum w:abstractNumId="10" w15:restartNumberingAfterBreak="0">
     <w:nsid w:val="49D002C6"/>
     <w:multiLevelType w:val="hybridMultilevel"/>
     <w:tmpl w:val="457C2DC6"/>
@@ -11134,7 +13926,7 @@
       </w:rPr>
     </w:lvl>
   </w:abstractNum>
-  <w:abstractNum w:abstractNumId="10" w15:restartNumberingAfterBreak="0">
+  <w:abstractNum w:abstractNumId="11" w15:restartNumberingAfterBreak="0">
     <w:nsid w:val="505A52BB"/>
     <w:multiLevelType w:val="multilevel"/>
     <w:tmpl w:val="0C0A001F"/>
@@ -11220,7 +14012,233 @@
       </w:pPr>
     </w:lvl>
   </w:abstractNum>
-  <w:abstractNum w:abstractNumId="11" w15:restartNumberingAfterBreak="0">
+  <w:abstractNum w:abstractNumId="12" w15:restartNumberingAfterBreak="0">
+    <w:nsid w:val="50B62DA1"/>
+    <w:multiLevelType w:val="hybridMultilevel"/>
+    <w:tmpl w:val="88C0A136"/>
+    <w:lvl w:ilvl="0" w:tplc="0C0A0001">
+      <w:start w:val="1"/>
+      <w:numFmt w:val="bullet"/>
+      <w:lvlText w:val=""/>
+      <w:lvlJc w:val="left"/>
+      <w:pPr>
+        <w:ind w:left="720" w:hanging="360"/>
+      </w:pPr>
+      <w:rPr>
+        <w:rFonts w:ascii="Symbol" w:hAnsi="Symbol" w:hint="default"/>
+      </w:rPr>
+    </w:lvl>
+    <w:lvl w:ilvl="1" w:tplc="0C0A0003">
+      <w:start w:val="1"/>
+      <w:numFmt w:val="bullet"/>
+      <w:lvlText w:val="o"/>
+      <w:lvlJc w:val="left"/>
+      <w:pPr>
+        <w:ind w:left="1440" w:hanging="360"/>
+      </w:pPr>
+      <w:rPr>
+        <w:rFonts w:ascii="Courier New" w:hAnsi="Courier New" w:cs="Courier New" w:hint="default"/>
+      </w:rPr>
+    </w:lvl>
+    <w:lvl w:ilvl="2" w:tplc="0C0A0005" w:tentative="1">
+      <w:start w:val="1"/>
+      <w:numFmt w:val="bullet"/>
+      <w:lvlText w:val=""/>
+      <w:lvlJc w:val="left"/>
+      <w:pPr>
+        <w:ind w:left="2160" w:hanging="360"/>
+      </w:pPr>
+      <w:rPr>
+        <w:rFonts w:ascii="Wingdings" w:hAnsi="Wingdings" w:hint="default"/>
+      </w:rPr>
+    </w:lvl>
+    <w:lvl w:ilvl="3" w:tplc="0C0A0001" w:tentative="1">
+      <w:start w:val="1"/>
+      <w:numFmt w:val="bullet"/>
+      <w:lvlText w:val=""/>
+      <w:lvlJc w:val="left"/>
+      <w:pPr>
+        <w:ind w:left="2880" w:hanging="360"/>
+      </w:pPr>
+      <w:rPr>
+        <w:rFonts w:ascii="Symbol" w:hAnsi="Symbol" w:hint="default"/>
+      </w:rPr>
+    </w:lvl>
+    <w:lvl w:ilvl="4" w:tplc="0C0A0003" w:tentative="1">
+      <w:start w:val="1"/>
+      <w:numFmt w:val="bullet"/>
+      <w:lvlText w:val="o"/>
+      <w:lvlJc w:val="left"/>
+      <w:pPr>
+        <w:ind w:left="3600" w:hanging="360"/>
+      </w:pPr>
+      <w:rPr>
+        <w:rFonts w:ascii="Courier New" w:hAnsi="Courier New" w:cs="Courier New" w:hint="default"/>
+      </w:rPr>
+    </w:lvl>
+    <w:lvl w:ilvl="5" w:tplc="0C0A0005" w:tentative="1">
+      <w:start w:val="1"/>
+      <w:numFmt w:val="bullet"/>
+      <w:lvlText w:val=""/>
+      <w:lvlJc w:val="left"/>
+      <w:pPr>
+        <w:ind w:left="4320" w:hanging="360"/>
+      </w:pPr>
+      <w:rPr>
+        <w:rFonts w:ascii="Wingdings" w:hAnsi="Wingdings" w:hint="default"/>
+      </w:rPr>
+    </w:lvl>
+    <w:lvl w:ilvl="6" w:tplc="0C0A0001" w:tentative="1">
+      <w:start w:val="1"/>
+      <w:numFmt w:val="bullet"/>
+      <w:lvlText w:val=""/>
+      <w:lvlJc w:val="left"/>
+      <w:pPr>
+        <w:ind w:left="5040" w:hanging="360"/>
+      </w:pPr>
+      <w:rPr>
+        <w:rFonts w:ascii="Symbol" w:hAnsi="Symbol" w:hint="default"/>
+      </w:rPr>
+    </w:lvl>
+    <w:lvl w:ilvl="7" w:tplc="0C0A0003" w:tentative="1">
+      <w:start w:val="1"/>
+      <w:numFmt w:val="bullet"/>
+      <w:lvlText w:val="o"/>
+      <w:lvlJc w:val="left"/>
+      <w:pPr>
+        <w:ind w:left="5760" w:hanging="360"/>
+      </w:pPr>
+      <w:rPr>
+        <w:rFonts w:ascii="Courier New" w:hAnsi="Courier New" w:cs="Courier New" w:hint="default"/>
+      </w:rPr>
+    </w:lvl>
+    <w:lvl w:ilvl="8" w:tplc="0C0A0005" w:tentative="1">
+      <w:start w:val="1"/>
+      <w:numFmt w:val="bullet"/>
+      <w:lvlText w:val=""/>
+      <w:lvlJc w:val="left"/>
+      <w:pPr>
+        <w:ind w:left="6480" w:hanging="360"/>
+      </w:pPr>
+      <w:rPr>
+        <w:rFonts w:ascii="Wingdings" w:hAnsi="Wingdings" w:hint="default"/>
+      </w:rPr>
+    </w:lvl>
+  </w:abstractNum>
+  <w:abstractNum w:abstractNumId="13" w15:restartNumberingAfterBreak="0">
+    <w:nsid w:val="50DC44CD"/>
+    <w:multiLevelType w:val="hybridMultilevel"/>
+    <w:tmpl w:val="66F405E8"/>
+    <w:lvl w:ilvl="0" w:tplc="0C0A0001">
+      <w:start w:val="1"/>
+      <w:numFmt w:val="bullet"/>
+      <w:lvlText w:val=""/>
+      <w:lvlJc w:val="left"/>
+      <w:pPr>
+        <w:ind w:left="720" w:hanging="360"/>
+      </w:pPr>
+      <w:rPr>
+        <w:rFonts w:ascii="Symbol" w:hAnsi="Symbol" w:hint="default"/>
+      </w:rPr>
+    </w:lvl>
+    <w:lvl w:ilvl="1" w:tplc="0C0A0003">
+      <w:start w:val="1"/>
+      <w:numFmt w:val="bullet"/>
+      <w:lvlText w:val="o"/>
+      <w:lvlJc w:val="left"/>
+      <w:pPr>
+        <w:ind w:left="1440" w:hanging="360"/>
+      </w:pPr>
+      <w:rPr>
+        <w:rFonts w:ascii="Courier New" w:hAnsi="Courier New" w:cs="Courier New" w:hint="default"/>
+      </w:rPr>
+    </w:lvl>
+    <w:lvl w:ilvl="2" w:tplc="0C0A0005" w:tentative="1">
+      <w:start w:val="1"/>
+      <w:numFmt w:val="bullet"/>
+      <w:lvlText w:val=""/>
+      <w:lvlJc w:val="left"/>
+      <w:pPr>
+        <w:ind w:left="2160" w:hanging="360"/>
+      </w:pPr>
+      <w:rPr>
+        <w:rFonts w:ascii="Wingdings" w:hAnsi="Wingdings" w:hint="default"/>
+      </w:rPr>
+    </w:lvl>
+    <w:lvl w:ilvl="3" w:tplc="0C0A0001" w:tentative="1">
+      <w:start w:val="1"/>
+      <w:numFmt w:val="bullet"/>
+      <w:lvlText w:val=""/>
+      <w:lvlJc w:val="left"/>
+      <w:pPr>
+        <w:ind w:left="2880" w:hanging="360"/>
+      </w:pPr>
+      <w:rPr>
+        <w:rFonts w:ascii="Symbol" w:hAnsi="Symbol" w:hint="default"/>
+      </w:rPr>
+    </w:lvl>
+    <w:lvl w:ilvl="4" w:tplc="0C0A0003" w:tentative="1">
+      <w:start w:val="1"/>
+      <w:numFmt w:val="bullet"/>
+      <w:lvlText w:val="o"/>
+      <w:lvlJc w:val="left"/>
+      <w:pPr>
+        <w:ind w:left="3600" w:hanging="360"/>
+      </w:pPr>
+      <w:rPr>
+        <w:rFonts w:ascii="Courier New" w:hAnsi="Courier New" w:cs="Courier New" w:hint="default"/>
+      </w:rPr>
+    </w:lvl>
+    <w:lvl w:ilvl="5" w:tplc="0C0A0005" w:tentative="1">
+      <w:start w:val="1"/>
+      <w:numFmt w:val="bullet"/>
+      <w:lvlText w:val=""/>
+      <w:lvlJc w:val="left"/>
+      <w:pPr>
+        <w:ind w:left="4320" w:hanging="360"/>
+      </w:pPr>
+      <w:rPr>
+        <w:rFonts w:ascii="Wingdings" w:hAnsi="Wingdings" w:hint="default"/>
+      </w:rPr>
+    </w:lvl>
+    <w:lvl w:ilvl="6" w:tplc="0C0A0001" w:tentative="1">
+      <w:start w:val="1"/>
+      <w:numFmt w:val="bullet"/>
+      <w:lvlText w:val=""/>
+      <w:lvlJc w:val="left"/>
+      <w:pPr>
+        <w:ind w:left="5040" w:hanging="360"/>
+      </w:pPr>
+      <w:rPr>
+        <w:rFonts w:ascii="Symbol" w:hAnsi="Symbol" w:hint="default"/>
+      </w:rPr>
+    </w:lvl>
+    <w:lvl w:ilvl="7" w:tplc="0C0A0003" w:tentative="1">
+      <w:start w:val="1"/>
+      <w:numFmt w:val="bullet"/>
+      <w:lvlText w:val="o"/>
+      <w:lvlJc w:val="left"/>
+      <w:pPr>
+        <w:ind w:left="5760" w:hanging="360"/>
+      </w:pPr>
+      <w:rPr>
+        <w:rFonts w:ascii="Courier New" w:hAnsi="Courier New" w:cs="Courier New" w:hint="default"/>
+      </w:rPr>
+    </w:lvl>
+    <w:lvl w:ilvl="8" w:tplc="0C0A0005" w:tentative="1">
+      <w:start w:val="1"/>
+      <w:numFmt w:val="bullet"/>
+      <w:lvlText w:val=""/>
+      <w:lvlJc w:val="left"/>
+      <w:pPr>
+        <w:ind w:left="6480" w:hanging="360"/>
+      </w:pPr>
+      <w:rPr>
+        <w:rFonts w:ascii="Wingdings" w:hAnsi="Wingdings" w:hint="default"/>
+      </w:rPr>
+    </w:lvl>
+  </w:abstractNum>
+  <w:abstractNum w:abstractNumId="14" w15:restartNumberingAfterBreak="0">
     <w:nsid w:val="571F0BC4"/>
     <w:multiLevelType w:val="hybridMultilevel"/>
     <w:tmpl w:val="44D060B8"/>
@@ -11333,7 +14351,7 @@
       </w:rPr>
     </w:lvl>
   </w:abstractNum>
-  <w:abstractNum w:abstractNumId="12" w15:restartNumberingAfterBreak="0">
+  <w:abstractNum w:abstractNumId="15" w15:restartNumberingAfterBreak="0">
     <w:nsid w:val="57AD5219"/>
     <w:multiLevelType w:val="hybridMultilevel"/>
     <w:tmpl w:val="8CB2319C"/>
@@ -11446,7 +14464,7 @@
       </w:rPr>
     </w:lvl>
   </w:abstractNum>
-  <w:abstractNum w:abstractNumId="13" w15:restartNumberingAfterBreak="0">
+  <w:abstractNum w:abstractNumId="16" w15:restartNumberingAfterBreak="0">
     <w:nsid w:val="59224693"/>
     <w:multiLevelType w:val="hybridMultilevel"/>
     <w:tmpl w:val="975E9AD2"/>
@@ -11559,7 +14577,7 @@
       </w:rPr>
     </w:lvl>
   </w:abstractNum>
-  <w:abstractNum w:abstractNumId="14" w15:restartNumberingAfterBreak="0">
+  <w:abstractNum w:abstractNumId="17" w15:restartNumberingAfterBreak="0">
     <w:nsid w:val="5BEF1CAC"/>
     <w:multiLevelType w:val="hybridMultilevel"/>
     <w:tmpl w:val="2F66C950"/>
@@ -11672,7 +14690,7 @@
       </w:rPr>
     </w:lvl>
   </w:abstractNum>
-  <w:abstractNum w:abstractNumId="15" w15:restartNumberingAfterBreak="0">
+  <w:abstractNum w:abstractNumId="18" w15:restartNumberingAfterBreak="0">
     <w:nsid w:val="5D6F413A"/>
     <w:multiLevelType w:val="hybridMultilevel"/>
     <w:tmpl w:val="363626AE"/>
@@ -11785,7 +14803,7 @@
       </w:rPr>
     </w:lvl>
   </w:abstractNum>
-  <w:abstractNum w:abstractNumId="16" w15:restartNumberingAfterBreak="0">
+  <w:abstractNum w:abstractNumId="19" w15:restartNumberingAfterBreak="0">
     <w:nsid w:val="63BD163A"/>
     <w:multiLevelType w:val="multilevel"/>
     <w:tmpl w:val="0C0A001F"/>
@@ -11871,7 +14889,7 @@
       </w:pPr>
     </w:lvl>
   </w:abstractNum>
-  <w:abstractNum w:abstractNumId="17" w15:restartNumberingAfterBreak="0">
+  <w:abstractNum w:abstractNumId="20" w15:restartNumberingAfterBreak="0">
     <w:nsid w:val="79797127"/>
     <w:multiLevelType w:val="multilevel"/>
     <w:tmpl w:val="0C0A001F"/>
@@ -11957,7 +14975,7 @@
       </w:pPr>
     </w:lvl>
   </w:abstractNum>
-  <w:abstractNum w:abstractNumId="18" w15:restartNumberingAfterBreak="0">
+  <w:abstractNum w:abstractNumId="21" w15:restartNumberingAfterBreak="0">
     <w:nsid w:val="7CAD4F15"/>
     <w:multiLevelType w:val="multilevel"/>
     <w:tmpl w:val="0C0A001F"/>
@@ -12043,7 +15061,7 @@
       </w:pPr>
     </w:lvl>
   </w:abstractNum>
-  <w:abstractNum w:abstractNumId="19" w15:restartNumberingAfterBreak="0">
+  <w:abstractNum w:abstractNumId="22" w15:restartNumberingAfterBreak="0">
     <w:nsid w:val="7D8705DC"/>
     <w:multiLevelType w:val="hybridMultilevel"/>
     <w:tmpl w:val="FE9C6332"/>
@@ -12157,31 +15175,31 @@
     </w:lvl>
   </w:abstractNum>
   <w:num w:numId="1">
-    <w:abstractNumId w:val="17"/>
+    <w:abstractNumId w:val="20"/>
   </w:num>
   <w:num w:numId="2">
     <w:abstractNumId w:val="0"/>
   </w:num>
   <w:num w:numId="3">
-    <w:abstractNumId w:val="11"/>
+    <w:abstractNumId w:val="14"/>
   </w:num>
   <w:num w:numId="4">
-    <w:abstractNumId w:val="9"/>
+    <w:abstractNumId w:val="10"/>
   </w:num>
   <w:num w:numId="5">
+    <w:abstractNumId w:val="5"/>
+  </w:num>
+  <w:num w:numId="6">
+    <w:abstractNumId w:val="21"/>
+  </w:num>
+  <w:num w:numId="7">
     <w:abstractNumId w:val="4"/>
   </w:num>
-  <w:num w:numId="6">
-    <w:abstractNumId w:val="18"/>
-  </w:num>
-  <w:num w:numId="7">
-    <w:abstractNumId w:val="3"/>
-  </w:num>
   <w:num w:numId="8">
-    <w:abstractNumId w:val="19"/>
+    <w:abstractNumId w:val="22"/>
   </w:num>
   <w:num w:numId="9">
-    <w:abstractNumId w:val="12"/>
+    <w:abstractNumId w:val="15"/>
   </w:num>
   <w:num w:numId="10">
     <w:abstractNumId w:val="1"/>
@@ -12190,31 +15208,40 @@
     <w:abstractNumId w:val="2"/>
   </w:num>
   <w:num w:numId="12">
+    <w:abstractNumId w:val="8"/>
+  </w:num>
+  <w:num w:numId="13">
+    <w:abstractNumId w:val="16"/>
+  </w:num>
+  <w:num w:numId="14">
     <w:abstractNumId w:val="7"/>
   </w:num>
-  <w:num w:numId="13">
+  <w:num w:numId="15">
+    <w:abstractNumId w:val="11"/>
+  </w:num>
+  <w:num w:numId="16">
+    <w:abstractNumId w:val="6"/>
+  </w:num>
+  <w:num w:numId="17">
+    <w:abstractNumId w:val="17"/>
+  </w:num>
+  <w:num w:numId="18">
+    <w:abstractNumId w:val="9"/>
+  </w:num>
+  <w:num w:numId="19">
+    <w:abstractNumId w:val="19"/>
+  </w:num>
+  <w:num w:numId="20">
+    <w:abstractNumId w:val="18"/>
+  </w:num>
+  <w:num w:numId="21">
+    <w:abstractNumId w:val="3"/>
+  </w:num>
+  <w:num w:numId="22">
     <w:abstractNumId w:val="13"/>
   </w:num>
-  <w:num w:numId="14">
-    <w:abstractNumId w:val="6"/>
-  </w:num>
-  <w:num w:numId="15">
-    <w:abstractNumId w:val="10"/>
-  </w:num>
-  <w:num w:numId="16">
-    <w:abstractNumId w:val="5"/>
-  </w:num>
-  <w:num w:numId="17">
-    <w:abstractNumId w:val="14"/>
-  </w:num>
-  <w:num w:numId="18">
-    <w:abstractNumId w:val="8"/>
-  </w:num>
-  <w:num w:numId="19">
-    <w:abstractNumId w:val="16"/>
-  </w:num>
-  <w:num w:numId="20">
-    <w:abstractNumId w:val="15"/>
+  <w:num w:numId="23">
+    <w:abstractNumId w:val="12"/>
   </w:num>
 </w:numbering>
 </file>
@@ -12612,7 +15639,7 @@
   <w:style w:type="paragraph" w:default="1" w:styleId="Normal">
     <w:name w:val="Normal"/>
     <w:qFormat/>
-    <w:rsid w:val="00602840"/>
+    <w:rsid w:val="00B16E66"/>
   </w:style>
   <w:style w:type="character" w:default="1" w:styleId="Fuentedeprrafopredeter">
     <w:name w:val="Default Paragraph Font"/>
@@ -13126,7 +16153,7 @@
 </file>
 
 <file path=customXml/itemProps2.xml><?xml version="1.0" encoding="utf-8"?>
-<ds:datastoreItem xmlns:ds="http://schemas.openxmlformats.org/officeDocument/2006/customXml" ds:itemID="{9288721B-C15F-4F28-B7AF-857C382AF16A}">
+<ds:datastoreItem xmlns:ds="http://schemas.openxmlformats.org/officeDocument/2006/customXml" ds:itemID="{C7F69911-4B21-459D-A554-41F3576DA467}">
   <ds:schemaRefs>
     <ds:schemaRef ds:uri="http://schemas.openxmlformats.org/officeDocument/2006/bibliography"/>
   </ds:schemaRefs>

</xml_diff>